<commit_message>
a bunch of changes, including almost compelte secondary flow calculations
</commit_message>
<xml_diff>
--- a/writing/alex_manuscript_draft.docx
+++ b/writing/alex_manuscript_draft.docx
@@ -186,21 +186,7 @@
         <w:rPr>
           <w:rFonts w:ascii="Times New Roman" w:hAnsi="Times New Roman" w:cs="Times New Roman"/>
         </w:rPr>
-        <w:t xml:space="preserve"> with the </w:t>
-      </w:r>
-      <w:proofErr w:type="spellStart"/>
-      <w:r>
-        <w:rPr>
-          <w:rFonts w:ascii="Times New Roman" w:hAnsi="Times New Roman" w:cs="Times New Roman"/>
-        </w:rPr>
-        <w:t>Simvascular</w:t>
-      </w:r>
-      <w:proofErr w:type="spellEnd"/>
-      <w:r>
-        <w:rPr>
-          <w:rFonts w:ascii="Times New Roman" w:hAnsi="Times New Roman" w:cs="Times New Roman"/>
-        </w:rPr>
-        <w:t xml:space="preserve"> open-source software</w:t>
+        <w:t xml:space="preserve"> with the Simvascular open-source software</w:t>
       </w:r>
       <w:r>
         <w:rPr>
@@ -858,21 +844,7 @@
         <w:rPr>
           <w:rFonts w:ascii="Times New Roman" w:hAnsi="Times New Roman" w:cs="Times New Roman"/>
         </w:rPr>
-        <w:t xml:space="preserve">A pipeline for generation of three-dimensional idealized aneurysm models has been constructed with dependencies on the Visualization </w:t>
-      </w:r>
-      <w:proofErr w:type="spellStart"/>
-      <w:r>
-        <w:rPr>
-          <w:rFonts w:ascii="Times New Roman" w:hAnsi="Times New Roman" w:cs="Times New Roman"/>
-        </w:rPr>
-        <w:t>ToolKit</w:t>
-      </w:r>
-      <w:proofErr w:type="spellEnd"/>
-      <w:r>
-        <w:rPr>
-          <w:rFonts w:ascii="Times New Roman" w:hAnsi="Times New Roman" w:cs="Times New Roman"/>
-        </w:rPr>
-        <w:t xml:space="preserve"> Package (VTK). The pipeline workflow consists of the following three steps. </w:t>
+        <w:t xml:space="preserve">A pipeline for generation of three-dimensional idealized aneurysm models has been constructed with dependencies on the Visualization ToolKit Package (VTK). The pipeline workflow consists of the following three steps. </w:t>
       </w:r>
     </w:p>
     <w:p>
@@ -919,21 +891,7 @@
         <w:rPr>
           <w:rFonts w:ascii="Times New Roman" w:hAnsi="Times New Roman" w:cs="Times New Roman"/>
         </w:rPr>
-        <w:t xml:space="preserve">s constructed from coronary CT image data in </w:t>
-      </w:r>
-      <w:proofErr w:type="spellStart"/>
-      <w:r>
-        <w:rPr>
-          <w:rFonts w:ascii="Times New Roman" w:hAnsi="Times New Roman" w:cs="Times New Roman"/>
-        </w:rPr>
-        <w:t>Simvascular</w:t>
-      </w:r>
-      <w:proofErr w:type="spellEnd"/>
-      <w:r>
-        <w:rPr>
-          <w:rFonts w:ascii="Times New Roman" w:hAnsi="Times New Roman" w:cs="Times New Roman"/>
-        </w:rPr>
-        <w:t>, an open source software which provides a full pipeline for patient-specific cardiova</w:t>
+        <w:t>s constructed from coronary CT image data in Simvascular, an open source software which provides a full pipeline for patient-specific cardiova</w:t>
       </w:r>
       <w:r>
         <w:rPr>
@@ -1063,30 +1021,8 @@
         <w:rPr>
           <w:rFonts w:ascii="Times New Roman" w:hAnsi="Times New Roman" w:cs="Times New Roman"/>
         </w:rPr>
-        <w:t xml:space="preserve">the three-dimensional model in </w:t>
-      </w:r>
-      <w:proofErr w:type="spellStart"/>
-      <w:r>
-        <w:rPr>
-          <w:rFonts w:ascii="Times New Roman" w:hAnsi="Times New Roman" w:cs="Times New Roman"/>
-        </w:rPr>
-        <w:t>Simvascular</w:t>
-      </w:r>
-      <w:proofErr w:type="spellEnd"/>
-      <w:r>
-        <w:rPr>
-          <w:rFonts w:ascii="Times New Roman" w:hAnsi="Times New Roman" w:cs="Times New Roman"/>
-        </w:rPr>
-        <w:t xml:space="preserve">, then </w:t>
-      </w:r>
-      <w:proofErr w:type="spellStart"/>
-      <w:r>
-        <w:rPr>
-          <w:rFonts w:ascii="Times New Roman" w:hAnsi="Times New Roman" w:cs="Times New Roman"/>
-        </w:rPr>
-        <w:t>upsampled</w:t>
-      </w:r>
-      <w:proofErr w:type="spellEnd"/>
+        <w:t>the three-dimensional model in Simvascular, then upsampled</w:t>
+      </w:r>
       <w:r>
         <w:rPr>
           <w:rFonts w:ascii="Times New Roman" w:hAnsi="Times New Roman" w:cs="Times New Roman"/>
@@ -1241,21 +1177,7 @@
         <w:rPr>
           <w:rFonts w:ascii="Times New Roman" w:hAnsi="Times New Roman" w:cs="Times New Roman"/>
         </w:rPr>
-        <w:t xml:space="preserve">he </w:t>
-      </w:r>
-      <w:proofErr w:type="spellStart"/>
-      <w:r>
-        <w:rPr>
-          <w:rFonts w:ascii="Times New Roman" w:hAnsi="Times New Roman" w:cs="Times New Roman"/>
-        </w:rPr>
-        <w:t>Frenet-Serret</w:t>
-      </w:r>
-      <w:proofErr w:type="spellEnd"/>
-      <w:r>
-        <w:rPr>
-          <w:rFonts w:ascii="Times New Roman" w:hAnsi="Times New Roman" w:cs="Times New Roman"/>
-        </w:rPr>
-        <w:t xml:space="preserve"> reference frame</w:t>
+        <w:t>he Frenet-Serret reference frame</w:t>
       </w:r>
       <w:r>
         <w:rPr>
@@ -1406,33 +1328,11 @@
         </w:rPr>
         <w:t xml:space="preserve"> presented in </w:t>
       </w:r>
-      <w:proofErr w:type="spellStart"/>
-      <w:r>
-        <w:rPr>
-          <w:rFonts w:ascii="Times New Roman" w:hAnsi="Times New Roman" w:cs="Times New Roman"/>
-        </w:rPr>
-        <w:t>Dallaire</w:t>
-      </w:r>
-      <w:proofErr w:type="spellEnd"/>
-      <w:r>
-        <w:rPr>
-          <w:rFonts w:ascii="Times New Roman" w:hAnsi="Times New Roman" w:cs="Times New Roman"/>
-        </w:rPr>
-        <w:t xml:space="preserve"> and </w:t>
-      </w:r>
-      <w:proofErr w:type="spellStart"/>
-      <w:r>
-        <w:rPr>
-          <w:rFonts w:ascii="Times New Roman" w:hAnsi="Times New Roman" w:cs="Times New Roman"/>
-        </w:rPr>
-        <w:t>Dahdah</w:t>
-      </w:r>
-      <w:proofErr w:type="spellEnd"/>
-      <w:r>
-        <w:rPr>
-          <w:rFonts w:ascii="Times New Roman" w:hAnsi="Times New Roman" w:cs="Times New Roman"/>
-        </w:rPr>
-        <w:t xml:space="preserve"> et al. 2</w:t>
+      <w:r>
+        <w:rPr>
+          <w:rFonts w:ascii="Times New Roman" w:hAnsi="Times New Roman" w:cs="Times New Roman"/>
+        </w:rPr>
+        <w:t>Dallaire and Dahdah et al. 2</w:t>
       </w:r>
       <w:r>
         <w:rPr>
@@ -2380,16 +2280,8 @@
         <w:rPr>
           <w:rFonts w:ascii="Times New Roman" w:hAnsi="Times New Roman" w:cs="Times New Roman"/>
         </w:rPr>
-        <w:t xml:space="preserve">further processed in </w:t>
-      </w:r>
-      <w:proofErr w:type="spellStart"/>
-      <w:r>
-        <w:rPr>
-          <w:rFonts w:ascii="Times New Roman" w:hAnsi="Times New Roman" w:cs="Times New Roman"/>
-        </w:rPr>
-        <w:t>Simvascular</w:t>
-      </w:r>
-      <w:proofErr w:type="spellEnd"/>
+        <w:t>further processed in Simvascular</w:t>
+      </w:r>
       <w:r>
         <w:rPr>
           <w:rFonts w:ascii="Times New Roman" w:hAnsi="Times New Roman" w:cs="Times New Roman"/>
@@ -2400,16 +2292,8 @@
         <w:rPr>
           <w:rFonts w:ascii="Times New Roman" w:hAnsi="Times New Roman" w:cs="Times New Roman"/>
         </w:rPr>
-        <w:t xml:space="preserve">sing </w:t>
-      </w:r>
-      <w:proofErr w:type="spellStart"/>
-      <w:r>
-        <w:rPr>
-          <w:rFonts w:ascii="Times New Roman" w:hAnsi="Times New Roman" w:cs="Times New Roman"/>
-        </w:rPr>
-        <w:t>Tetgen</w:t>
-      </w:r>
-      <w:proofErr w:type="spellEnd"/>
+        <w:t>sing Tetgen</w:t>
+      </w:r>
       <w:r>
         <w:rPr>
           <w:rFonts w:ascii="Times New Roman" w:hAnsi="Times New Roman" w:cs="Times New Roman"/>
@@ -2420,16 +2304,8 @@
         <w:rPr>
           <w:rFonts w:ascii="Times New Roman" w:hAnsi="Times New Roman" w:cs="Times New Roman"/>
         </w:rPr>
-        <w:t xml:space="preserve">ration included in </w:t>
-      </w:r>
-      <w:proofErr w:type="spellStart"/>
-      <w:r>
-        <w:rPr>
-          <w:rFonts w:ascii="Times New Roman" w:hAnsi="Times New Roman" w:cs="Times New Roman"/>
-        </w:rPr>
-        <w:t>Simvascular</w:t>
-      </w:r>
-      <w:proofErr w:type="spellEnd"/>
+        <w:t>ration included in Simvascular</w:t>
+      </w:r>
       <w:r>
         <w:rPr>
           <w:rFonts w:ascii="Times New Roman" w:hAnsi="Times New Roman" w:cs="Times New Roman"/>
@@ -2482,35 +2358,7 @@
         <w:rPr>
           <w:rFonts w:ascii="Times New Roman" w:hAnsi="Times New Roman" w:cs="Times New Roman"/>
         </w:rPr>
-        <w:t xml:space="preserve">. The </w:t>
-      </w:r>
-      <w:proofErr w:type="spellStart"/>
-      <w:r>
-        <w:rPr>
-          <w:rFonts w:ascii="Times New Roman" w:hAnsi="Times New Roman" w:cs="Times New Roman"/>
-        </w:rPr>
-        <w:t>Simvascular</w:t>
-      </w:r>
-      <w:proofErr w:type="spellEnd"/>
-      <w:r>
-        <w:rPr>
-          <w:rFonts w:ascii="Times New Roman" w:hAnsi="Times New Roman" w:cs="Times New Roman"/>
-        </w:rPr>
-        <w:t xml:space="preserve"> solver then computes a numerical solution to the time-dependent </w:t>
-      </w:r>
-      <w:proofErr w:type="spellStart"/>
-      <w:r>
-        <w:rPr>
-          <w:rFonts w:ascii="Times New Roman" w:hAnsi="Times New Roman" w:cs="Times New Roman"/>
-        </w:rPr>
-        <w:t>Navier</w:t>
-      </w:r>
-      <w:proofErr w:type="spellEnd"/>
-      <w:r>
-        <w:rPr>
-          <w:rFonts w:ascii="Times New Roman" w:hAnsi="Times New Roman" w:cs="Times New Roman"/>
-        </w:rPr>
-        <w:t>-Stokes equations governing blood flow. Blood is modeled as an incompressible Newtonian fluid (density=1.06 g/cc, dynamic viscosity=0.04 dynes/cm</w:t>
+        <w:t>. The Simvascular solver then computes a numerical solution to the time-dependent Navier-Stokes equations governing blood flow. Blood is modeled as an incompressible Newtonian fluid (density=1.06 g/cc, dynamic viscosity=0.04 dynes/cm</w:t>
       </w:r>
       <w:r>
         <w:rPr>
@@ -2620,15 +2468,20 @@
       <w:r>
         <w:rPr>
           <w:rFonts w:ascii="Times New Roman" w:hAnsi="Times New Roman" w:cs="Times New Roman"/>
-          <w:b/>
-        </w:rPr>
-        <w:t>, 2</w:t>
-      </w:r>
-      <w:r>
-        <w:rPr>
-          <w:rFonts w:ascii="Times New Roman" w:hAnsi="Times New Roman" w:cs="Times New Roman"/>
-        </w:rPr>
-        <w:t xml:space="preserve"> show the pipeline, proceeding from baseline model to artificial aneurysms and simulation results over isolated aneurysm regions.</w:t>
+        </w:rPr>
+        <w:t xml:space="preserve"> show</w:t>
+      </w:r>
+      <w:r>
+        <w:rPr>
+          <w:rFonts w:ascii="Times New Roman" w:hAnsi="Times New Roman" w:cs="Times New Roman"/>
+        </w:rPr>
+        <w:t>s</w:t>
+      </w:r>
+      <w:r>
+        <w:rPr>
+          <w:rFonts w:ascii="Times New Roman" w:hAnsi="Times New Roman" w:cs="Times New Roman"/>
+        </w:rPr>
+        <w:t xml:space="preserve"> the pipeline, proceeding from baseline model to artificial aneurysms and simulation results over isolated aneurysm regions.</w:t>
       </w:r>
     </w:p>
     <w:p>
@@ -2712,21 +2565,7 @@
         <w:rPr>
           <w:rFonts w:ascii="Times New Roman" w:hAnsi="Times New Roman" w:cs="Times New Roman"/>
         </w:rPr>
-        <w:t xml:space="preserve">as described in </w:t>
-      </w:r>
-      <w:proofErr w:type="spellStart"/>
-      <w:r>
-        <w:rPr>
-          <w:rFonts w:ascii="Times New Roman" w:hAnsi="Times New Roman" w:cs="Times New Roman"/>
-        </w:rPr>
-        <w:t>Esmaily</w:t>
-      </w:r>
-      <w:proofErr w:type="spellEnd"/>
-      <w:r>
-        <w:rPr>
-          <w:rFonts w:ascii="Times New Roman" w:hAnsi="Times New Roman" w:cs="Times New Roman"/>
-        </w:rPr>
-        <w:t xml:space="preserve">-Moghadam et al. 2013, </w:t>
+        <w:t xml:space="preserve">as described in Esmaily-Moghadam et al. 2013, </w:t>
       </w:r>
       <w:r>
         <w:rPr>
@@ -3567,21 +3406,7 @@
           <w:rFonts w:ascii="Times New Roman" w:hAnsi="Times New Roman" w:cs="Times New Roman"/>
         </w:rPr>
         <w:lastRenderedPageBreak/>
-        <w:t xml:space="preserve">scripts interfacing with </w:t>
-      </w:r>
-      <w:proofErr w:type="spellStart"/>
-      <w:r>
-        <w:rPr>
-          <w:rFonts w:ascii="Times New Roman" w:hAnsi="Times New Roman" w:cs="Times New Roman"/>
-        </w:rPr>
-        <w:t>Paraview</w:t>
-      </w:r>
-      <w:proofErr w:type="spellEnd"/>
-      <w:r>
-        <w:rPr>
-          <w:rFonts w:ascii="Times New Roman" w:hAnsi="Times New Roman" w:cs="Times New Roman"/>
-        </w:rPr>
-        <w:t xml:space="preserve"> (</w:t>
+        <w:t>scripts interfacing with Paraview (</w:t>
       </w:r>
       <w:hyperlink r:id="rId10" w:history="1">
         <w:r>
@@ -3694,7 +3519,15 @@
           <w:b/>
           <w:szCs w:val="20"/>
         </w:rPr>
-        <w:t xml:space="preserve"> 2</w:t>
+        <w:t xml:space="preserve"> </w:t>
+      </w:r>
+      <w:r>
+        <w:rPr>
+          <w:rFonts w:ascii="Times New Roman" w:hAnsi="Times New Roman" w:cs="Times New Roman"/>
+          <w:b/>
+          <w:szCs w:val="20"/>
+        </w:rPr>
+        <w:t>1</w:t>
       </w:r>
       <w:r>
         <w:rPr>
@@ -3747,7 +3580,7 @@
           <w:b/>
           <w:szCs w:val="20"/>
         </w:rPr>
-        <w:t>3</w:t>
+        <w:t>2</w:t>
       </w:r>
       <w:r>
         <w:rPr>
@@ -3803,7 +3636,6 @@
           </m:sub>
         </m:sSub>
       </m:oMath>
-      <w:proofErr w:type="spellStart"/>
       <w:r>
         <w:rPr>
           <w:rFonts w:ascii="Times New Roman" w:hAnsi="Times New Roman" w:cs="Times New Roman"/>
@@ -3816,15 +3648,7 @@
           <w:rFonts w:ascii="Times New Roman" w:hAnsi="Times New Roman" w:cs="Times New Roman"/>
           <w:szCs w:val="20"/>
         </w:rPr>
-        <w:t>serves</w:t>
-      </w:r>
-      <w:proofErr w:type="spellEnd"/>
-      <w:r>
-        <w:rPr>
-          <w:rFonts w:ascii="Times New Roman" w:hAnsi="Times New Roman" w:cs="Times New Roman"/>
-          <w:szCs w:val="20"/>
-        </w:rPr>
-        <w:t xml:space="preserve"> as</w:t>
+        <w:t>serves as</w:t>
       </w:r>
       <w:r>
         <w:rPr>
@@ -3845,7 +3669,21 @@
           <w:rFonts w:ascii="Times New Roman" w:hAnsi="Times New Roman" w:cs="Times New Roman"/>
           <w:szCs w:val="20"/>
         </w:rPr>
-        <w:t xml:space="preserve">. A plot of fractional area exposed to low TAWSS as a function of ASI, again stratified by aneurysm Z-score is given in </w:t>
+        <w:t xml:space="preserve">. A plot of fractional area exposed to low TAWSS as a function of ASI, again stratified by aneurysm Z-score is </w:t>
+      </w:r>
+      <w:r>
+        <w:rPr>
+          <w:rFonts w:ascii="Times New Roman" w:hAnsi="Times New Roman" w:cs="Times New Roman"/>
+          <w:szCs w:val="20"/>
+        </w:rPr>
+        <w:t xml:space="preserve">also </w:t>
+      </w:r>
+      <w:r>
+        <w:rPr>
+          <w:rFonts w:ascii="Times New Roman" w:hAnsi="Times New Roman" w:cs="Times New Roman"/>
+          <w:szCs w:val="20"/>
+        </w:rPr>
+        <w:t xml:space="preserve">given in </w:t>
       </w:r>
       <w:r>
         <w:rPr>
@@ -3861,7 +3699,7 @@
           <w:b/>
           <w:szCs w:val="20"/>
         </w:rPr>
-        <w:t>4</w:t>
+        <w:t>2</w:t>
       </w:r>
       <w:r>
         <w:rPr>
@@ -3943,7 +3781,7 @@
           <w:b/>
           <w:szCs w:val="20"/>
         </w:rPr>
-        <w:t>5</w:t>
+        <w:t>3</w:t>
       </w:r>
       <w:r>
         <w:rPr>
@@ -4032,7 +3870,21 @@
           <w:rFonts w:ascii="Times New Roman" w:hAnsi="Times New Roman" w:cs="Times New Roman"/>
           <w:szCs w:val="20"/>
         </w:rPr>
-        <w:t>, but decreases with position along the centerline (</w:t>
+        <w:t>, but decreases with position along the centerline due to the presence of additional branches diverting blood flow</w:t>
+      </w:r>
+      <w:r>
+        <w:rPr>
+          <w:rFonts w:ascii="Times New Roman" w:hAnsi="Times New Roman" w:cs="Times New Roman"/>
+          <w:szCs w:val="20"/>
+        </w:rPr>
+        <w:t xml:space="preserve"> </w:t>
+      </w:r>
+      <w:r>
+        <w:rPr>
+          <w:rFonts w:ascii="Times New Roman" w:hAnsi="Times New Roman" w:cs="Times New Roman"/>
+          <w:szCs w:val="20"/>
+        </w:rPr>
+        <w:t>(</w:t>
       </w:r>
       <w:r>
         <w:rPr>
@@ -4048,14 +3900,21 @@
           <w:b/>
           <w:szCs w:val="20"/>
         </w:rPr>
-        <w:t>8</w:t>
-      </w:r>
-      <w:r>
-        <w:rPr>
-          <w:rFonts w:ascii="Times New Roman" w:hAnsi="Times New Roman" w:cs="Times New Roman"/>
-          <w:szCs w:val="20"/>
-        </w:rPr>
-        <w:t xml:space="preserve">) due to the presence of additional branches diverting blood flow. Despite variation in flow rate, </w:t>
+        <w:t>6</w:t>
+      </w:r>
+      <w:r>
+        <w:rPr>
+          <w:rFonts w:ascii="Times New Roman" w:hAnsi="Times New Roman" w:cs="Times New Roman"/>
+          <w:szCs w:val="20"/>
+        </w:rPr>
+        <w:t>)</w:t>
+      </w:r>
+      <w:r>
+        <w:rPr>
+          <w:rFonts w:ascii="Times New Roman" w:hAnsi="Times New Roman" w:cs="Times New Roman"/>
+          <w:szCs w:val="20"/>
+        </w:rPr>
+        <w:t xml:space="preserve">. Despite variation in flow rate, </w:t>
       </w:r>
       <w:r>
         <w:rPr>
@@ -4071,7 +3930,7 @@
           <w:b/>
           <w:szCs w:val="20"/>
         </w:rPr>
-        <w:t>7</w:t>
+        <w:t>4</w:t>
       </w:r>
       <w:r>
         <w:rPr>
@@ -4110,6 +3969,181 @@
           <w:b/>
           <w:szCs w:val="20"/>
         </w:rPr>
+        <w:t>3</w:t>
+      </w:r>
+      <w:r>
+        <w:rPr>
+          <w:rFonts w:ascii="Times New Roman" w:hAnsi="Times New Roman" w:cs="Times New Roman"/>
+          <w:szCs w:val="20"/>
+        </w:rPr>
+        <w:t xml:space="preserve">). In particular, the largest, most distal aneurysm (Z-score = 14) has significantly increased RT1 relative to all other aneurysms of the same shape. </w:t>
+      </w:r>
+      <w:r>
+        <w:rPr>
+          <w:rFonts w:ascii="Times New Roman" w:hAnsi="Times New Roman" w:cs="Times New Roman"/>
+          <w:b/>
+          <w:szCs w:val="20"/>
+        </w:rPr>
+        <w:t>Fig</w:t>
+      </w:r>
+      <w:r>
+        <w:rPr>
+          <w:rFonts w:ascii="Times New Roman" w:hAnsi="Times New Roman" w:cs="Times New Roman"/>
+          <w:b/>
+          <w:szCs w:val="20"/>
+        </w:rPr>
+        <w:t>ure</w:t>
+      </w:r>
+      <w:r>
+        <w:rPr>
+          <w:rFonts w:ascii="Times New Roman" w:hAnsi="Times New Roman" w:cs="Times New Roman"/>
+          <w:b/>
+          <w:szCs w:val="20"/>
+        </w:rPr>
+        <w:t xml:space="preserve"> </w:t>
+      </w:r>
+      <w:r>
+        <w:rPr>
+          <w:rFonts w:ascii="Times New Roman" w:hAnsi="Times New Roman" w:cs="Times New Roman"/>
+          <w:b/>
+          <w:szCs w:val="20"/>
+        </w:rPr>
+        <w:t>6</w:t>
+      </w:r>
+      <w:r>
+        <w:rPr>
+          <w:rFonts w:ascii="Times New Roman" w:hAnsi="Times New Roman" w:cs="Times New Roman"/>
+          <w:szCs w:val="20"/>
+        </w:rPr>
+        <w:t xml:space="preserve"> indicates that flow rates are identical for aneurysms in the same position regardless of diameter; especially given low variation in baseline RT1 with position, inlet flow rate differences fail to explain increased RT1 distally, as well as changes in RT1 with increased aneurysm </w:t>
+      </w:r>
+      <w:r>
+        <w:rPr>
+          <w:rFonts w:ascii="Times New Roman" w:hAnsi="Times New Roman" w:cs="Times New Roman"/>
+          <w:szCs w:val="20"/>
+        </w:rPr>
+        <w:t>diameter</w:t>
+      </w:r>
+      <w:r>
+        <w:rPr>
+          <w:rFonts w:ascii="Times New Roman" w:hAnsi="Times New Roman" w:cs="Times New Roman"/>
+          <w:szCs w:val="20"/>
+        </w:rPr>
+        <w:t xml:space="preserve">. This suggests that increased aneurysm </w:t>
+      </w:r>
+      <w:r>
+        <w:rPr>
+          <w:rFonts w:ascii="Times New Roman" w:hAnsi="Times New Roman" w:cs="Times New Roman"/>
+          <w:szCs w:val="20"/>
+        </w:rPr>
+        <w:t>diameter</w:t>
+      </w:r>
+      <w:r>
+        <w:rPr>
+          <w:rFonts w:ascii="Times New Roman" w:hAnsi="Times New Roman" w:cs="Times New Roman"/>
+          <w:szCs w:val="20"/>
+        </w:rPr>
+        <w:t xml:space="preserve"> promotes pronounced recirculation in distal aneurysms relative to</w:t>
+      </w:r>
+      <w:r>
+        <w:rPr>
+          <w:rFonts w:ascii="Times New Roman" w:hAnsi="Times New Roman" w:cs="Times New Roman"/>
+          <w:noProof/>
+        </w:rPr>
+        <w:t xml:space="preserve"> </w:t>
+      </w:r>
+      <w:r>
+        <w:rPr>
+          <w:rFonts w:ascii="Times New Roman" w:hAnsi="Times New Roman" w:cs="Times New Roman"/>
+          <w:szCs w:val="20"/>
+        </w:rPr>
+        <w:t xml:space="preserve"> proximal or medial positions, enabling greater variation in RT1 with respect to aneurysm diameter. </w:t>
+      </w:r>
+    </w:p>
+    <w:p>
+      <w:pPr>
+        <w:ind w:firstLine="576"/>
+        <w:rPr>
+          <w:rFonts w:ascii="Times New Roman" w:hAnsi="Times New Roman" w:cs="Times New Roman"/>
+          <w:szCs w:val="20"/>
+        </w:rPr>
+      </w:pPr>
+      <w:r>
+        <w:rPr>
+          <w:rFonts w:ascii="Times New Roman" w:hAnsi="Times New Roman" w:cs="Times New Roman"/>
+          <w:szCs w:val="20"/>
+        </w:rPr>
+        <w:t>To further investigate hemodynamic mechanisms underlying the non-linear relationship between average TAWSS and aneurysm position, we investigated average WSS over the cardiac cycle. We observe that in proximal and medial aneurysms of ASI=2 in the RCA, values of average WSS are ranked in decreasing order by Z-score over the cardiac cycle (</w:t>
+      </w:r>
+      <w:r>
+        <w:rPr>
+          <w:rFonts w:ascii="Times New Roman" w:hAnsi="Times New Roman" w:cs="Times New Roman"/>
+          <w:b/>
+          <w:szCs w:val="20"/>
+        </w:rPr>
+        <w:t>Fig</w:t>
+      </w:r>
+      <w:r>
+        <w:rPr>
+          <w:rFonts w:ascii="Times New Roman" w:hAnsi="Times New Roman" w:cs="Times New Roman"/>
+          <w:b/>
+          <w:szCs w:val="20"/>
+        </w:rPr>
+        <w:t>ure</w:t>
+      </w:r>
+      <w:r>
+        <w:rPr>
+          <w:rFonts w:ascii="Times New Roman" w:hAnsi="Times New Roman" w:cs="Times New Roman"/>
+          <w:b/>
+          <w:szCs w:val="20"/>
+        </w:rPr>
+        <w:t xml:space="preserve"> </w:t>
+      </w:r>
+      <w:r>
+        <w:rPr>
+          <w:rFonts w:ascii="Times New Roman" w:hAnsi="Times New Roman" w:cs="Times New Roman"/>
+          <w:b/>
+          <w:szCs w:val="20"/>
+        </w:rPr>
+        <w:t>4</w:t>
+      </w:r>
+      <w:r>
+        <w:rPr>
+          <w:rFonts w:ascii="Times New Roman" w:hAnsi="Times New Roman" w:cs="Times New Roman"/>
+          <w:szCs w:val="20"/>
+        </w:rPr>
+        <w:t xml:space="preserve">). However, in aneurysms in the distal RCA, intermediate values of Z-score (8, 10, 12) correspond to consistently increased values of average WSS compared to both low and high values (Z-score = 6, 14) throughout much of the cardiac cycle. This behavior can be understood through visualization of fluid velocity within the aneurysm. </w:t>
+      </w:r>
+    </w:p>
+    <w:p>
+      <w:pPr>
+        <w:ind w:firstLine="576"/>
+        <w:rPr>
+          <w:rFonts w:ascii="Times New Roman" w:hAnsi="Times New Roman" w:cs="Times New Roman"/>
+          <w:szCs w:val="20"/>
+        </w:rPr>
+      </w:pPr>
+      <w:r>
+        <w:rPr>
+          <w:rFonts w:ascii="Times New Roman" w:hAnsi="Times New Roman" w:cs="Times New Roman"/>
+          <w:szCs w:val="20"/>
+        </w:rPr>
+        <w:t>Velocity streamlines through aneurysm cross sections reveal that inflow jet through the aneurysm expansion produces different impingement behaviors against the vessel wall (</w:t>
+      </w:r>
+      <w:r>
+        <w:rPr>
+          <w:rFonts w:ascii="Times New Roman" w:hAnsi="Times New Roman" w:cs="Times New Roman"/>
+          <w:b/>
+          <w:szCs w:val="20"/>
+        </w:rPr>
+        <w:t xml:space="preserve">Figure </w:t>
+      </w:r>
+      <w:r>
+        <w:rPr>
+          <w:rFonts w:ascii="Times New Roman" w:hAnsi="Times New Roman" w:cs="Times New Roman"/>
+          <w:b/>
+          <w:szCs w:val="20"/>
+        </w:rPr>
         <w:t>5</w:t>
       </w:r>
       <w:r>
@@ -4117,7 +4151,7 @@
           <w:rFonts w:ascii="Times New Roman" w:hAnsi="Times New Roman" w:cs="Times New Roman"/>
           <w:szCs w:val="20"/>
         </w:rPr>
-        <w:t xml:space="preserve">). In particular, the largest, most distal aneurysm (Z-score = 14) has significantly increased RT1 relative to all other aneurysms of the same shape. </w:t>
+        <w:t xml:space="preserve">). Aneurysms of the same position feature similar inflow jet patterns, producing the similar surface distributions of TAWSS as seen in </w:t>
       </w:r>
       <w:r>
         <w:rPr>
@@ -4125,7 +4159,7 @@
           <w:b/>
           <w:szCs w:val="20"/>
         </w:rPr>
-        <w:t>Fig</w:t>
+        <w:t>Figure</w:t>
       </w:r>
       <w:r>
         <w:rPr>
@@ -4133,7 +4167,7 @@
           <w:b/>
           <w:szCs w:val="20"/>
         </w:rPr>
-        <w:t>ure</w:t>
+        <w:t xml:space="preserve"> </w:t>
       </w:r>
       <w:r>
         <w:rPr>
@@ -4141,266 +4175,107 @@
           <w:b/>
           <w:szCs w:val="20"/>
         </w:rPr>
+        <w:t>1</w:t>
+      </w:r>
+      <w:r>
+        <w:rPr>
+          <w:rFonts w:ascii="Times New Roman" w:hAnsi="Times New Roman" w:cs="Times New Roman"/>
+          <w:szCs w:val="20"/>
+        </w:rPr>
+        <w:t xml:space="preserve">. In proximal and medial cases, increases in Z-score did not significantly alter inflow jet impingement area; however, in the distal cases, increases in Z-score alter the angle of the inflow jet, resulting in differing patterns of recirculation. These changes correspond to the WSS trends observed in </w:t>
+      </w:r>
+      <w:r>
+        <w:rPr>
+          <w:rFonts w:ascii="Times New Roman" w:hAnsi="Times New Roman" w:cs="Times New Roman"/>
+          <w:b/>
+          <w:szCs w:val="20"/>
+        </w:rPr>
+        <w:t xml:space="preserve">Figures </w:t>
+      </w:r>
+      <w:r>
+        <w:rPr>
+          <w:rFonts w:ascii="Times New Roman" w:hAnsi="Times New Roman" w:cs="Times New Roman"/>
+          <w:b/>
+          <w:szCs w:val="20"/>
+        </w:rPr>
+        <w:t>2</w:t>
+      </w:r>
+      <w:r>
+        <w:rPr>
+          <w:rFonts w:ascii="Times New Roman" w:hAnsi="Times New Roman" w:cs="Times New Roman"/>
+          <w:b/>
+          <w:szCs w:val="20"/>
+        </w:rPr>
+        <w:t xml:space="preserve">, </w:t>
+      </w:r>
+      <w:r>
+        <w:rPr>
+          <w:rFonts w:ascii="Times New Roman" w:hAnsi="Times New Roman" w:cs="Times New Roman"/>
+          <w:b/>
+          <w:szCs w:val="20"/>
+        </w:rPr>
+        <w:t>4</w:t>
+      </w:r>
+      <w:r>
+        <w:rPr>
+          <w:rFonts w:ascii="Times New Roman" w:hAnsi="Times New Roman" w:cs="Times New Roman"/>
+          <w:szCs w:val="20"/>
+        </w:rPr>
         <w:t xml:space="preserve"> </w:t>
       </w:r>
       <w:r>
         <w:rPr>
           <w:rFonts w:ascii="Times New Roman" w:hAnsi="Times New Roman" w:cs="Times New Roman"/>
+          <w:szCs w:val="20"/>
+        </w:rPr>
+        <w:t xml:space="preserve">and the RT1 trends observed in </w:t>
+      </w:r>
+      <w:r>
+        <w:rPr>
+          <w:rFonts w:ascii="Times New Roman" w:hAnsi="Times New Roman" w:cs="Times New Roman"/>
           <w:b/>
           <w:szCs w:val="20"/>
         </w:rPr>
-        <w:t>8</w:t>
-      </w:r>
-      <w:r>
-        <w:rPr>
-          <w:rFonts w:ascii="Times New Roman" w:hAnsi="Times New Roman" w:cs="Times New Roman"/>
-          <w:szCs w:val="20"/>
-        </w:rPr>
-        <w:t xml:space="preserve"> indicates that flow rates are identical for aneurysms in the same position regardless of diameter; especially given low variation in baseline RT1 with position, inlet flow rate differences fail to explain increased RT1 distally, as well as changes in RT1 with increased aneurysm </w:t>
-      </w:r>
-      <w:r>
-        <w:rPr>
-          <w:rFonts w:ascii="Times New Roman" w:hAnsi="Times New Roman" w:cs="Times New Roman"/>
-          <w:szCs w:val="20"/>
-        </w:rPr>
-        <w:t>diameter</w:t>
-      </w:r>
-      <w:r>
-        <w:rPr>
-          <w:rFonts w:ascii="Times New Roman" w:hAnsi="Times New Roman" w:cs="Times New Roman"/>
-          <w:szCs w:val="20"/>
-        </w:rPr>
-        <w:t xml:space="preserve">. This suggests that increased aneurysm </w:t>
-      </w:r>
-      <w:r>
-        <w:rPr>
-          <w:rFonts w:ascii="Times New Roman" w:hAnsi="Times New Roman" w:cs="Times New Roman"/>
-          <w:szCs w:val="20"/>
-        </w:rPr>
-        <w:t>diameter</w:t>
-      </w:r>
-      <w:r>
-        <w:rPr>
-          <w:rFonts w:ascii="Times New Roman" w:hAnsi="Times New Roman" w:cs="Times New Roman"/>
-          <w:szCs w:val="20"/>
-        </w:rPr>
-        <w:t xml:space="preserve"> promotes pronounced recirculation in distal aneurysms relative to</w:t>
-      </w:r>
-      <w:r>
-        <w:rPr>
-          <w:rFonts w:ascii="Times New Roman" w:hAnsi="Times New Roman" w:cs="Times New Roman"/>
-          <w:noProof/>
+        <w:t xml:space="preserve">Figure </w:t>
+      </w:r>
+      <w:r>
+        <w:rPr>
+          <w:rFonts w:ascii="Times New Roman" w:hAnsi="Times New Roman" w:cs="Times New Roman"/>
+          <w:b/>
+          <w:szCs w:val="20"/>
+        </w:rPr>
+        <w:t>3</w:t>
+      </w:r>
+      <w:r>
+        <w:rPr>
+          <w:rFonts w:ascii="Times New Roman" w:hAnsi="Times New Roman" w:cs="Times New Roman"/>
+          <w:szCs w:val="20"/>
+        </w:rPr>
+        <w:t>. Further, these inflow jet patterns explain how average TAWSS can increase in medial aneurysms without altering the fractional surface area exposed to low TAWSS (</w:t>
+      </w:r>
+      <w:r>
+        <w:rPr>
+          <w:rFonts w:ascii="Times New Roman" w:hAnsi="Times New Roman" w:cs="Times New Roman"/>
+          <w:b/>
+          <w:szCs w:val="20"/>
+        </w:rPr>
+        <w:t>Figure</w:t>
+      </w:r>
+      <w:r>
+        <w:rPr>
+          <w:rFonts w:ascii="Times New Roman" w:hAnsi="Times New Roman" w:cs="Times New Roman"/>
+          <w:b/>
+          <w:szCs w:val="20"/>
         </w:rPr>
         <w:t xml:space="preserve"> </w:t>
       </w:r>
       <w:r>
         <w:rPr>
           <w:rFonts w:ascii="Times New Roman" w:hAnsi="Times New Roman" w:cs="Times New Roman"/>
-          <w:szCs w:val="20"/>
-        </w:rPr>
-        <w:t xml:space="preserve"> proximal or medial positions, enabling greater variation in RT1 with respect to aneurysm diameter. </w:t>
-      </w:r>
-    </w:p>
-    <w:p>
-      <w:pPr>
-        <w:ind w:firstLine="576"/>
-        <w:rPr>
-          <w:rFonts w:ascii="Times New Roman" w:hAnsi="Times New Roman" w:cs="Times New Roman"/>
-          <w:szCs w:val="20"/>
-        </w:rPr>
-      </w:pPr>
-      <w:r>
-        <w:rPr>
-          <w:rFonts w:ascii="Times New Roman" w:hAnsi="Times New Roman" w:cs="Times New Roman"/>
-          <w:szCs w:val="20"/>
-        </w:rPr>
-        <w:t>To further investigate hemodynamic mechanisms underlying the non-linear relationship between average TAWSS and aneurysm position, we investigated average WSS over the cardiac cycle. We observe that in proximal and medial aneurysms of ASI=2 in the RCA, values of average WSS are ranked in decreasing order by Z-score over the cardiac cycle (</w:t>
-      </w:r>
-      <w:r>
-        <w:rPr>
-          <w:rFonts w:ascii="Times New Roman" w:hAnsi="Times New Roman" w:cs="Times New Roman"/>
           <w:b/>
           <w:szCs w:val="20"/>
         </w:rPr>
-        <w:t>Fig</w:t>
-      </w:r>
-      <w:r>
-        <w:rPr>
-          <w:rFonts w:ascii="Times New Roman" w:hAnsi="Times New Roman" w:cs="Times New Roman"/>
-          <w:b/>
-          <w:szCs w:val="20"/>
-        </w:rPr>
-        <w:t>ure</w:t>
-      </w:r>
-      <w:r>
-        <w:rPr>
-          <w:rFonts w:ascii="Times New Roman" w:hAnsi="Times New Roman" w:cs="Times New Roman"/>
-          <w:b/>
-          <w:szCs w:val="20"/>
-        </w:rPr>
-        <w:t xml:space="preserve"> </w:t>
-      </w:r>
-      <w:r>
-        <w:rPr>
-          <w:rFonts w:ascii="Times New Roman" w:hAnsi="Times New Roman" w:cs="Times New Roman"/>
-          <w:b/>
-          <w:szCs w:val="20"/>
-        </w:rPr>
-        <w:t>6</w:t>
-      </w:r>
-      <w:r>
-        <w:rPr>
-          <w:rFonts w:ascii="Times New Roman" w:hAnsi="Times New Roman" w:cs="Times New Roman"/>
-          <w:szCs w:val="20"/>
-        </w:rPr>
-        <w:t xml:space="preserve">). However, in aneurysms in the distal RCA, intermediate values of Z-score (8, 10, 12) correspond to consistently increased values of average WSS compared to both low and high values (Z-score = 6, 14) throughout much of the cardiac cycle. This behavior can be understood through visualization of fluid velocity within the aneurysm. </w:t>
-      </w:r>
-    </w:p>
-    <w:p>
-      <w:pPr>
-        <w:ind w:firstLine="576"/>
-        <w:rPr>
-          <w:rFonts w:ascii="Times New Roman" w:hAnsi="Times New Roman" w:cs="Times New Roman"/>
-          <w:szCs w:val="20"/>
-        </w:rPr>
-      </w:pPr>
-      <w:r>
-        <w:rPr>
-          <w:rFonts w:ascii="Times New Roman" w:hAnsi="Times New Roman" w:cs="Times New Roman"/>
-          <w:szCs w:val="20"/>
-        </w:rPr>
-        <w:t>Velocity streamlines through aneurysm cross sections reveal that inflow jet through the aneurysm expansion produces different impingement behaviors against the vessel wall (</w:t>
-      </w:r>
-      <w:r>
-        <w:rPr>
-          <w:rFonts w:ascii="Times New Roman" w:hAnsi="Times New Roman" w:cs="Times New Roman"/>
-          <w:b/>
-          <w:szCs w:val="20"/>
-        </w:rPr>
-        <w:t xml:space="preserve">Figure </w:t>
-      </w:r>
-      <w:r>
-        <w:rPr>
-          <w:rFonts w:ascii="Times New Roman" w:hAnsi="Times New Roman" w:cs="Times New Roman"/>
-          <w:b/>
-          <w:szCs w:val="20"/>
-        </w:rPr>
-        <w:t>9</w:t>
-      </w:r>
-      <w:r>
-        <w:rPr>
-          <w:rFonts w:ascii="Times New Roman" w:hAnsi="Times New Roman" w:cs="Times New Roman"/>
-          <w:szCs w:val="20"/>
-        </w:rPr>
-        <w:t xml:space="preserve">). Aneurysms of the same position feature similar inflow jet patterns, producing the similar surface distributions of TAWSS as seen in </w:t>
-      </w:r>
-      <w:r>
-        <w:rPr>
-          <w:rFonts w:ascii="Times New Roman" w:hAnsi="Times New Roman" w:cs="Times New Roman"/>
-          <w:b/>
-          <w:szCs w:val="20"/>
-        </w:rPr>
-        <w:t>Figure</w:t>
-      </w:r>
-      <w:r>
-        <w:rPr>
-          <w:rFonts w:ascii="Times New Roman" w:hAnsi="Times New Roman" w:cs="Times New Roman"/>
-          <w:b/>
-          <w:szCs w:val="20"/>
-        </w:rPr>
-        <w:t xml:space="preserve"> 2</w:t>
-      </w:r>
-      <w:r>
-        <w:rPr>
-          <w:rFonts w:ascii="Times New Roman" w:hAnsi="Times New Roman" w:cs="Times New Roman"/>
-          <w:szCs w:val="20"/>
-        </w:rPr>
-        <w:t xml:space="preserve">. In proximal and medial cases, increases in Z-score did not significantly alter inflow jet impingement area; however, in the distal cases, increases in Z-score alter the angle of the inflow jet, resulting in differing patterns of recirculation. These changes correspond to the WSS trends observed in </w:t>
-      </w:r>
-      <w:r>
-        <w:rPr>
-          <w:rFonts w:ascii="Times New Roman" w:hAnsi="Times New Roman" w:cs="Times New Roman"/>
-          <w:b/>
-          <w:szCs w:val="20"/>
-        </w:rPr>
-        <w:t xml:space="preserve">Figures </w:t>
-      </w:r>
-      <w:r>
-        <w:rPr>
-          <w:rFonts w:ascii="Times New Roman" w:hAnsi="Times New Roman" w:cs="Times New Roman"/>
-          <w:b/>
-          <w:szCs w:val="20"/>
-        </w:rPr>
-        <w:t xml:space="preserve">3, </w:t>
-      </w:r>
-      <w:r>
-        <w:rPr>
-          <w:rFonts w:ascii="Times New Roman" w:hAnsi="Times New Roman" w:cs="Times New Roman"/>
-          <w:b/>
-          <w:szCs w:val="20"/>
-        </w:rPr>
-        <w:t>6</w:t>
-      </w:r>
-      <w:r>
-        <w:rPr>
-          <w:rFonts w:ascii="Times New Roman" w:hAnsi="Times New Roman" w:cs="Times New Roman"/>
-          <w:b/>
-          <w:szCs w:val="20"/>
-        </w:rPr>
-        <w:t>, 7</w:t>
-      </w:r>
-      <w:r>
-        <w:rPr>
-          <w:rFonts w:ascii="Times New Roman" w:hAnsi="Times New Roman" w:cs="Times New Roman"/>
-          <w:szCs w:val="20"/>
-        </w:rPr>
-        <w:t xml:space="preserve"> </w:t>
-      </w:r>
-      <w:r>
-        <w:rPr>
-          <w:rFonts w:ascii="Times New Roman" w:hAnsi="Times New Roman" w:cs="Times New Roman"/>
-          <w:szCs w:val="20"/>
-        </w:rPr>
-        <w:t xml:space="preserve">and the RT1 trends observed in </w:t>
-      </w:r>
-      <w:r>
-        <w:rPr>
-          <w:rFonts w:ascii="Times New Roman" w:hAnsi="Times New Roman" w:cs="Times New Roman"/>
-          <w:b/>
-          <w:szCs w:val="20"/>
-        </w:rPr>
-        <w:t xml:space="preserve">Figure </w:t>
-      </w:r>
-      <w:r>
-        <w:rPr>
-          <w:rFonts w:ascii="Times New Roman" w:hAnsi="Times New Roman" w:cs="Times New Roman"/>
-          <w:b/>
-          <w:szCs w:val="20"/>
-        </w:rPr>
-        <w:t>5</w:t>
-      </w:r>
-      <w:r>
-        <w:rPr>
-          <w:rFonts w:ascii="Times New Roman" w:hAnsi="Times New Roman" w:cs="Times New Roman"/>
-          <w:szCs w:val="20"/>
-        </w:rPr>
-        <w:t>. Further, these inflow jet patterns explain how average TAWSS can increase in medial aneurysms without altering the fractional surface area exposed to low TAWSS (</w:t>
-      </w:r>
-      <w:r>
-        <w:rPr>
-          <w:rFonts w:ascii="Times New Roman" w:hAnsi="Times New Roman" w:cs="Times New Roman"/>
-          <w:b/>
-          <w:szCs w:val="20"/>
-        </w:rPr>
-        <w:t>Figure</w:t>
-      </w:r>
-      <w:r>
-        <w:rPr>
-          <w:rFonts w:ascii="Times New Roman" w:hAnsi="Times New Roman" w:cs="Times New Roman"/>
-          <w:b/>
-          <w:szCs w:val="20"/>
-        </w:rPr>
-        <w:t xml:space="preserve"> 7</w:t>
+        <w:t>4</w:t>
       </w:r>
       <w:r>
         <w:rPr>
@@ -4484,7 +4359,7 @@
           </mc:Choice>
           <mc:Fallback>
             <w:pict>
-              <v:rect w14:anchorId="4AD0D38D" id="Rectangle 30" o:spid="_x0000_s1026" style="position:absolute;margin-left:-842.85pt;margin-top:166.6pt;width:371.75pt;height:403.55pt;z-index:251682816;visibility:visible;mso-wrap-style:square;mso-wrap-distance-left:9pt;mso-wrap-distance-top:0;mso-wrap-distance-right:9pt;mso-wrap-distance-bottom:0;mso-position-horizontal:absolute;mso-position-horizontal-relative:text;mso-position-vertical:absolute;mso-position-vertical-relative:text;v-text-anchor:middle" o:gfxdata="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" filled="f" strokecolor="black [3213]"/>
+              <v:rect w14:anchorId="3C0BC0F5" id="Rectangle 30" o:spid="_x0000_s1026" style="position:absolute;margin-left:-842.85pt;margin-top:166.6pt;width:371.75pt;height:403.55pt;z-index:251682816;visibility:visible;mso-wrap-style:square;mso-wrap-distance-left:9pt;mso-wrap-distance-top:0;mso-wrap-distance-right:9pt;mso-wrap-distance-bottom:0;mso-position-horizontal:absolute;mso-position-horizontal-relative:text;mso-position-vertical:absolute;mso-position-vertical-relative:text;v-text-anchor:middle" o:gfxdata="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" filled="f" strokecolor="black [3213]"/>
             </w:pict>
           </mc:Fallback>
         </mc:AlternateContent>
@@ -4586,7 +4461,28 @@
           <w:rFonts w:ascii="Times New Roman" w:hAnsi="Times New Roman" w:cs="Times New Roman"/>
           <w:szCs w:val="20"/>
         </w:rPr>
-        <w:t xml:space="preserve">Our idealized aneurysm models indicate that Z-score remains a strong predictor of hemodynamic behavior. Within </w:t>
+        <w:t xml:space="preserve">Our idealized aneurysm models indicate that Z-score remains a strong predictor of hemodynamic behavior. </w:t>
+      </w:r>
+      <w:r>
+        <w:rPr>
+          <w:rFonts w:ascii="Times New Roman" w:hAnsi="Times New Roman" w:cs="Times New Roman"/>
+          <w:szCs w:val="20"/>
+        </w:rPr>
+        <w:t>We</w:t>
+      </w:r>
+      <w:r>
+        <w:rPr>
+          <w:rFonts w:ascii="Times New Roman" w:hAnsi="Times New Roman" w:cs="Times New Roman"/>
+          <w:szCs w:val="20"/>
+        </w:rPr>
+        <w:t xml:space="preserve"> can still see the role of diameter – there are consistent trends in average TAWSS and RT1 with respect to Z-score at each level of ASI</w:t>
+      </w:r>
+      <w:r>
+        <w:rPr>
+          <w:rFonts w:ascii="Times New Roman" w:hAnsi="Times New Roman" w:cs="Times New Roman"/>
+          <w:szCs w:val="20"/>
+        </w:rPr>
+        <w:t xml:space="preserve"> (</w:t>
       </w:r>
       <w:r>
         <w:rPr>
@@ -4594,7 +4490,21 @@
           <w:b/>
           <w:szCs w:val="20"/>
         </w:rPr>
-        <w:t xml:space="preserve">Figures </w:t>
+        <w:t>Figures 1-6</w:t>
+      </w:r>
+      <w:r>
+        <w:rPr>
+          <w:rFonts w:ascii="Times New Roman" w:hAnsi="Times New Roman" w:cs="Times New Roman"/>
+          <w:szCs w:val="20"/>
+        </w:rPr>
+        <w:t>)</w:t>
+      </w:r>
+      <w:r>
+        <w:rPr>
+          <w:rFonts w:ascii="Times New Roman" w:hAnsi="Times New Roman" w:cs="Times New Roman"/>
+          <w:szCs w:val="20"/>
+        </w:rPr>
+        <w:t>. However, Z-score alone is insufficient to determine hemodynamic behavior – shape and position, also, are influential (</w:t>
       </w:r>
       <w:r>
         <w:rPr>
@@ -4602,14 +4512,7 @@
           <w:b/>
           <w:szCs w:val="20"/>
         </w:rPr>
-        <w:t>3-9</w:t>
-      </w:r>
-      <w:r>
-        <w:rPr>
-          <w:rFonts w:ascii="Times New Roman" w:hAnsi="Times New Roman" w:cs="Times New Roman"/>
-          <w:szCs w:val="20"/>
-        </w:rPr>
-        <w:t>, we can still see the role of diameter – there are consistent trends in average TAWSS and RT1 with respect to Z-score at each level of ASI. However, Z-score alone is insufficient to determine hemodynamic behavior – shape and position, also, are influential (</w:t>
+        <w:t>Fig</w:t>
       </w:r>
       <w:r>
         <w:rPr>
@@ -4617,6 +4520,50 @@
           <w:b/>
           <w:szCs w:val="20"/>
         </w:rPr>
+        <w:t xml:space="preserve">ures </w:t>
+      </w:r>
+      <w:r>
+        <w:rPr>
+          <w:rFonts w:ascii="Times New Roman" w:hAnsi="Times New Roman" w:cs="Times New Roman"/>
+          <w:b/>
+          <w:szCs w:val="20"/>
+        </w:rPr>
+        <w:t>2-4</w:t>
+      </w:r>
+      <w:r>
+        <w:rPr>
+          <w:rFonts w:ascii="Times New Roman" w:hAnsi="Times New Roman" w:cs="Times New Roman"/>
+          <w:szCs w:val="20"/>
+        </w:rPr>
+        <w:t xml:space="preserve">). </w:t>
+      </w:r>
+      <w:r>
+        <w:rPr>
+          <w:rFonts w:ascii="Times New Roman" w:hAnsi="Times New Roman" w:cs="Times New Roman"/>
+          <w:szCs w:val="20"/>
+        </w:rPr>
+        <w:t>Further, we highlight the</w:t>
+      </w:r>
+      <w:r>
+        <w:rPr>
+          <w:rFonts w:ascii="Times New Roman" w:hAnsi="Times New Roman" w:cs="Times New Roman"/>
+          <w:szCs w:val="20"/>
+        </w:rPr>
+        <w:t xml:space="preserve"> potential for</w:t>
+      </w:r>
+      <w:r>
+        <w:rPr>
+          <w:rFonts w:ascii="Times New Roman" w:hAnsi="Times New Roman" w:cs="Times New Roman"/>
+          <w:szCs w:val="20"/>
+        </w:rPr>
+        <w:t xml:space="preserve"> vessel curvature as an additional geometric parameter influencing hemodynamics (</w:t>
+      </w:r>
+      <w:r>
+        <w:rPr>
+          <w:rFonts w:ascii="Times New Roman" w:hAnsi="Times New Roman" w:cs="Times New Roman"/>
+          <w:b/>
+          <w:szCs w:val="20"/>
+        </w:rPr>
         <w:t>Fig</w:t>
       </w:r>
       <w:r>
@@ -4625,7 +4572,320 @@
           <w:b/>
           <w:szCs w:val="20"/>
         </w:rPr>
-        <w:t>ures 3-5, 9</w:t>
+        <w:t xml:space="preserve">ure </w:t>
+      </w:r>
+      <w:r>
+        <w:rPr>
+          <w:rFonts w:ascii="Times New Roman" w:hAnsi="Times New Roman" w:cs="Times New Roman"/>
+          <w:b/>
+          <w:szCs w:val="20"/>
+        </w:rPr>
+        <w:t>5</w:t>
+      </w:r>
+      <w:r>
+        <w:rPr>
+          <w:rFonts w:ascii="Times New Roman" w:hAnsi="Times New Roman" w:cs="Times New Roman"/>
+          <w:szCs w:val="20"/>
+        </w:rPr>
+        <w:t>).</w:t>
+      </w:r>
+    </w:p>
+    <w:p>
+      <w:pPr>
+        <w:ind w:firstLine="720"/>
+        <w:rPr>
+          <w:rFonts w:ascii="Times New Roman" w:hAnsi="Times New Roman" w:cs="Times New Roman"/>
+          <w:szCs w:val="20"/>
+        </w:rPr>
+      </w:pPr>
+      <w:r>
+        <w:rPr>
+          <w:rFonts w:ascii="Times New Roman" w:hAnsi="Times New Roman" w:cs="Times New Roman"/>
+          <w:szCs w:val="20"/>
+        </w:rPr>
+        <w:t>Influence of aneurysm geometry and position on hemodynamic parameters demonstrates potential for low-dimensional predictors of thrombotic risk</w:t>
+      </w:r>
+      <w:r>
+        <w:rPr>
+          <w:rFonts w:ascii="Times New Roman" w:hAnsi="Times New Roman" w:cs="Times New Roman"/>
+          <w:szCs w:val="20"/>
+        </w:rPr>
+        <w:t xml:space="preserve"> in KD patients</w:t>
+      </w:r>
+      <w:r>
+        <w:rPr>
+          <w:rFonts w:ascii="Times New Roman" w:hAnsi="Times New Roman" w:cs="Times New Roman"/>
+          <w:szCs w:val="20"/>
+        </w:rPr>
+        <w:t xml:space="preserve">. </w:t>
+      </w:r>
+      <w:r>
+        <w:rPr>
+          <w:rFonts w:ascii="Times New Roman" w:hAnsi="Times New Roman" w:cs="Times New Roman"/>
+          <w:szCs w:val="20"/>
+        </w:rPr>
+        <w:t>In previous work, the f</w:t>
+      </w:r>
+      <w:r>
+        <w:rPr>
+          <w:rFonts w:ascii="Times New Roman" w:hAnsi="Times New Roman" w:cs="Times New Roman"/>
+          <w:szCs w:val="20"/>
+        </w:rPr>
+        <w:t>raction</w:t>
+      </w:r>
+      <w:r>
+        <w:rPr>
+          <w:rFonts w:ascii="Times New Roman" w:hAnsi="Times New Roman" w:cs="Times New Roman"/>
+          <w:szCs w:val="20"/>
+        </w:rPr>
+        <w:t>al area</w:t>
+      </w:r>
+      <w:r>
+        <w:rPr>
+          <w:rFonts w:ascii="Times New Roman" w:hAnsi="Times New Roman" w:cs="Times New Roman"/>
+          <w:szCs w:val="20"/>
+        </w:rPr>
+        <w:t xml:space="preserve"> </w:t>
+      </w:r>
+      <w:r>
+        <w:rPr>
+          <w:rFonts w:ascii="Times New Roman" w:hAnsi="Times New Roman" w:cs="Times New Roman"/>
+          <w:szCs w:val="20"/>
+        </w:rPr>
+        <w:t>of the</w:t>
+      </w:r>
+      <w:r>
+        <w:rPr>
+          <w:rFonts w:ascii="Times New Roman" w:hAnsi="Times New Roman" w:cs="Times New Roman"/>
+          <w:szCs w:val="20"/>
+        </w:rPr>
+        <w:t xml:space="preserve"> aneurysm surface exposed to low TAWSS has been used to construct a decision boundary for KD patient risk classification more predictive of thrombosis than aneurysm diameter </w:t>
+      </w:r>
+      <w:r>
+        <w:rPr>
+          <w:rFonts w:ascii="Times New Roman" w:hAnsi="Times New Roman" w:cs="Times New Roman"/>
+          <w:szCs w:val="20"/>
+        </w:rPr>
+        <w:t xml:space="preserve">alone </w:t>
+      </w:r>
+      <w:r>
+        <w:rPr>
+          <w:rFonts w:ascii="Times New Roman" w:hAnsi="Times New Roman" w:cs="Times New Roman"/>
+          <w:szCs w:val="20"/>
+        </w:rPr>
+        <w:t>[</w:t>
+      </w:r>
+      <w:r>
+        <w:rPr>
+          <w:rFonts w:ascii="Times New Roman" w:hAnsi="Times New Roman" w:cs="Times New Roman"/>
+          <w:szCs w:val="20"/>
+        </w:rPr>
+        <w:t>10, 11</w:t>
+      </w:r>
+      <w:r>
+        <w:rPr>
+          <w:rFonts w:ascii="Times New Roman" w:hAnsi="Times New Roman" w:cs="Times New Roman"/>
+          <w:szCs w:val="20"/>
+        </w:rPr>
+        <w:t xml:space="preserve">]. </w:t>
+      </w:r>
+      <w:r>
+        <w:rPr>
+          <w:rFonts w:ascii="Times New Roman" w:hAnsi="Times New Roman" w:cs="Times New Roman"/>
+          <w:szCs w:val="20"/>
+        </w:rPr>
+        <w:t>T</w:t>
+      </w:r>
+      <w:r>
+        <w:rPr>
+          <w:rFonts w:ascii="Times New Roman" w:hAnsi="Times New Roman" w:cs="Times New Roman"/>
+          <w:szCs w:val="20"/>
+        </w:rPr>
+        <w:t xml:space="preserve">he distribution of TAWSS over </w:t>
+      </w:r>
+      <w:r>
+        <w:rPr>
+          <w:rFonts w:ascii="Times New Roman" w:hAnsi="Times New Roman" w:cs="Times New Roman"/>
+          <w:szCs w:val="20"/>
+        </w:rPr>
+        <w:t>each</w:t>
+      </w:r>
+      <w:r>
+        <w:rPr>
+          <w:rFonts w:ascii="Times New Roman" w:hAnsi="Times New Roman" w:cs="Times New Roman"/>
+          <w:szCs w:val="20"/>
+        </w:rPr>
+        <w:t xml:space="preserve"> </w:t>
+      </w:r>
+      <w:r>
+        <w:rPr>
+          <w:rFonts w:ascii="Times New Roman" w:hAnsi="Times New Roman" w:cs="Times New Roman"/>
+          <w:szCs w:val="20"/>
+        </w:rPr>
+        <w:t xml:space="preserve">aneurysm </w:t>
+      </w:r>
+      <w:r>
+        <w:rPr>
+          <w:rFonts w:ascii="Times New Roman" w:hAnsi="Times New Roman" w:cs="Times New Roman"/>
+          <w:szCs w:val="20"/>
+        </w:rPr>
+        <w:t>surface</w:t>
+      </w:r>
+      <w:r>
+        <w:rPr>
+          <w:rFonts w:ascii="Times New Roman" w:hAnsi="Times New Roman" w:cs="Times New Roman"/>
+          <w:szCs w:val="20"/>
+        </w:rPr>
+        <w:t xml:space="preserve">, then, </w:t>
+      </w:r>
+      <w:r>
+        <w:rPr>
+          <w:rFonts w:ascii="Times New Roman" w:hAnsi="Times New Roman" w:cs="Times New Roman"/>
+          <w:szCs w:val="20"/>
+        </w:rPr>
+        <w:t xml:space="preserve">may serve as </w:t>
+      </w:r>
+      <w:r>
+        <w:rPr>
+          <w:rFonts w:ascii="Times New Roman" w:hAnsi="Times New Roman" w:cs="Times New Roman"/>
+          <w:szCs w:val="20"/>
+        </w:rPr>
+        <w:t>a</w:t>
+      </w:r>
+      <w:r>
+        <w:rPr>
+          <w:rFonts w:ascii="Times New Roman" w:hAnsi="Times New Roman" w:cs="Times New Roman"/>
+          <w:szCs w:val="20"/>
+        </w:rPr>
+        <w:t xml:space="preserve"> potential surrogate for hemodynamic</w:t>
+      </w:r>
+      <w:r>
+        <w:rPr>
+          <w:rFonts w:ascii="Times New Roman" w:hAnsi="Times New Roman" w:cs="Times New Roman"/>
+          <w:szCs w:val="20"/>
+        </w:rPr>
+        <w:t xml:space="preserve">s within the aneurysm </w:t>
+      </w:r>
+      <w:r>
+        <w:rPr>
+          <w:rFonts w:ascii="Times New Roman" w:hAnsi="Times New Roman" w:cs="Times New Roman"/>
+          <w:szCs w:val="20"/>
+        </w:rPr>
+        <w:t>influencing</w:t>
+      </w:r>
+      <w:r>
+        <w:rPr>
+          <w:rFonts w:ascii="Times New Roman" w:hAnsi="Times New Roman" w:cs="Times New Roman"/>
+          <w:szCs w:val="20"/>
+        </w:rPr>
+        <w:t xml:space="preserve"> thrombosis</w:t>
+      </w:r>
+      <w:r>
+        <w:rPr>
+          <w:rFonts w:ascii="Times New Roman" w:hAnsi="Times New Roman" w:cs="Times New Roman"/>
+          <w:szCs w:val="20"/>
+        </w:rPr>
+        <w:t xml:space="preserve"> likelihood</w:t>
+      </w:r>
+      <w:r>
+        <w:rPr>
+          <w:rFonts w:ascii="Times New Roman" w:hAnsi="Times New Roman" w:cs="Times New Roman"/>
+          <w:szCs w:val="20"/>
+        </w:rPr>
+        <w:t xml:space="preserve">. </w:t>
+      </w:r>
+      <w:r>
+        <w:rPr>
+          <w:rFonts w:ascii="Times New Roman" w:hAnsi="Times New Roman" w:cs="Times New Roman"/>
+          <w:szCs w:val="20"/>
+        </w:rPr>
+        <w:t xml:space="preserve">Indeed, </w:t>
+      </w:r>
+      <w:r>
+        <w:rPr>
+          <w:rFonts w:ascii="Times New Roman" w:hAnsi="Times New Roman" w:cs="Times New Roman"/>
+          <w:szCs w:val="20"/>
+        </w:rPr>
+        <w:t xml:space="preserve">we find that </w:t>
+      </w:r>
+      <w:r>
+        <w:rPr>
+          <w:rFonts w:ascii="Times New Roman" w:hAnsi="Times New Roman" w:cs="Times New Roman"/>
+          <w:szCs w:val="20"/>
+        </w:rPr>
+        <w:t>aneurysm</w:t>
+      </w:r>
+      <w:r>
+        <w:rPr>
+          <w:rFonts w:ascii="Times New Roman" w:hAnsi="Times New Roman" w:cs="Times New Roman"/>
+          <w:szCs w:val="20"/>
+        </w:rPr>
+        <w:t xml:space="preserve"> shape characteristics </w:t>
+      </w:r>
+      <w:r>
+        <w:rPr>
+          <w:rFonts w:ascii="Times New Roman" w:hAnsi="Times New Roman" w:cs="Times New Roman"/>
+          <w:szCs w:val="20"/>
+        </w:rPr>
+        <w:t>strongly influence</w:t>
+      </w:r>
+      <w:r>
+        <w:rPr>
+          <w:rFonts w:ascii="Times New Roman" w:hAnsi="Times New Roman" w:cs="Times New Roman"/>
+          <w:szCs w:val="20"/>
+        </w:rPr>
+        <w:t xml:space="preserve"> surface distributions of TAWSS and </w:t>
+      </w:r>
+      <w:r>
+        <w:rPr>
+          <w:rFonts w:ascii="Times New Roman" w:hAnsi="Times New Roman" w:cs="Times New Roman"/>
+          <w:szCs w:val="20"/>
+        </w:rPr>
+        <w:t>other measures</w:t>
+      </w:r>
+      <w:r>
+        <w:rPr>
+          <w:rFonts w:ascii="Times New Roman" w:hAnsi="Times New Roman" w:cs="Times New Roman"/>
+          <w:szCs w:val="20"/>
+        </w:rPr>
+        <w:t xml:space="preserve"> of </w:t>
+      </w:r>
+      <w:r>
+        <w:rPr>
+          <w:rFonts w:ascii="Times New Roman" w:hAnsi="Times New Roman" w:cs="Times New Roman"/>
+          <w:szCs w:val="20"/>
+        </w:rPr>
+        <w:t xml:space="preserve">aneurysm </w:t>
+      </w:r>
+      <w:r>
+        <w:rPr>
+          <w:rFonts w:ascii="Times New Roman" w:hAnsi="Times New Roman" w:cs="Times New Roman"/>
+          <w:szCs w:val="20"/>
+        </w:rPr>
+        <w:t>hemodynamic</w:t>
+      </w:r>
+      <w:r>
+        <w:rPr>
+          <w:rFonts w:ascii="Times New Roman" w:hAnsi="Times New Roman" w:cs="Times New Roman"/>
+          <w:szCs w:val="20"/>
+        </w:rPr>
+        <w:t>s (</w:t>
+      </w:r>
+      <w:r>
+        <w:rPr>
+          <w:rFonts w:ascii="Times New Roman" w:hAnsi="Times New Roman" w:cs="Times New Roman"/>
+          <w:b/>
+          <w:szCs w:val="20"/>
+        </w:rPr>
+        <w:t xml:space="preserve">Figure </w:t>
+      </w:r>
+      <w:r>
+        <w:rPr>
+          <w:rFonts w:ascii="Times New Roman" w:hAnsi="Times New Roman" w:cs="Times New Roman"/>
+          <w:b/>
+          <w:szCs w:val="20"/>
+        </w:rPr>
+        <w:t>2</w:t>
       </w:r>
       <w:r>
         <w:rPr>
@@ -4639,21 +4899,191 @@
           <w:rFonts w:ascii="Times New Roman" w:hAnsi="Times New Roman" w:cs="Times New Roman"/>
           <w:szCs w:val="20"/>
         </w:rPr>
-        <w:t>Further, we highlight the</w:t>
-      </w:r>
-      <w:r>
-        <w:rPr>
-          <w:rFonts w:ascii="Times New Roman" w:hAnsi="Times New Roman" w:cs="Times New Roman"/>
-          <w:szCs w:val="20"/>
-        </w:rPr>
-        <w:t xml:space="preserve"> potential for</w:t>
-      </w:r>
-      <w:r>
-        <w:rPr>
-          <w:rFonts w:ascii="Times New Roman" w:hAnsi="Times New Roman" w:cs="Times New Roman"/>
-          <w:szCs w:val="20"/>
-        </w:rPr>
-        <w:t xml:space="preserve"> vessel curvature as an additional geometric parameter influencing hemodynamics (</w:t>
+        <w:t>A</w:t>
+      </w:r>
+      <w:r>
+        <w:rPr>
+          <w:rFonts w:ascii="Times New Roman" w:hAnsi="Times New Roman" w:cs="Times New Roman"/>
+          <w:szCs w:val="20"/>
+        </w:rPr>
+        <w:t xml:space="preserve">neurysms </w:t>
+      </w:r>
+      <w:r>
+        <w:rPr>
+          <w:rFonts w:ascii="Times New Roman" w:hAnsi="Times New Roman" w:cs="Times New Roman"/>
+          <w:szCs w:val="20"/>
+        </w:rPr>
+        <w:t>with constant diameter but with different aspect ratios, or with constant aspect ratio and varying diameter,</w:t>
+      </w:r>
+      <w:r>
+        <w:rPr>
+          <w:rFonts w:ascii="Times New Roman" w:hAnsi="Times New Roman" w:cs="Times New Roman"/>
+          <w:szCs w:val="20"/>
+        </w:rPr>
+        <w:t xml:space="preserve"> furnish </w:t>
+      </w:r>
+      <w:r>
+        <w:rPr>
+          <w:rFonts w:ascii="Times New Roman" w:hAnsi="Times New Roman" w:cs="Times New Roman"/>
+          <w:szCs w:val="20"/>
+        </w:rPr>
+        <w:t xml:space="preserve">consistently </w:t>
+      </w:r>
+      <w:r>
+        <w:rPr>
+          <w:rFonts w:ascii="Times New Roman" w:hAnsi="Times New Roman" w:cs="Times New Roman"/>
+          <w:szCs w:val="20"/>
+        </w:rPr>
+        <w:t>varying hemodynamic environments</w:t>
+      </w:r>
+      <w:r>
+        <w:rPr>
+          <w:rFonts w:ascii="Times New Roman" w:hAnsi="Times New Roman" w:cs="Times New Roman"/>
+          <w:szCs w:val="20"/>
+        </w:rPr>
+        <w:t>. These p</w:t>
+      </w:r>
+      <w:r>
+        <w:rPr>
+          <w:rFonts w:ascii="Times New Roman" w:hAnsi="Times New Roman" w:cs="Times New Roman"/>
+          <w:szCs w:val="20"/>
+        </w:rPr>
+        <w:t xml:space="preserve">atterns </w:t>
+      </w:r>
+      <w:r>
+        <w:rPr>
+          <w:rFonts w:ascii="Times New Roman" w:hAnsi="Times New Roman" w:cs="Times New Roman"/>
+          <w:szCs w:val="20"/>
+        </w:rPr>
+        <w:t>in</w:t>
+      </w:r>
+      <w:r>
+        <w:rPr>
+          <w:rFonts w:ascii="Times New Roman" w:hAnsi="Times New Roman" w:cs="Times New Roman"/>
+          <w:szCs w:val="20"/>
+        </w:rPr>
+        <w:t xml:space="preserve"> </w:t>
+      </w:r>
+      <w:r>
+        <w:rPr>
+          <w:rFonts w:ascii="Times New Roman" w:hAnsi="Times New Roman" w:cs="Times New Roman"/>
+          <w:szCs w:val="20"/>
+        </w:rPr>
+        <w:t xml:space="preserve">variation suggest that a combination of shape parameters may be sufficiently predictive of aneurysm hemodynamics, potentially reducing need for computationally expensive 3D simulations. </w:t>
+      </w:r>
+    </w:p>
+    <w:p>
+      <w:pPr>
+        <w:ind w:firstLine="720"/>
+        <w:rPr>
+          <w:rFonts w:ascii="Times New Roman" w:hAnsi="Times New Roman" w:cs="Times New Roman"/>
+          <w:szCs w:val="20"/>
+        </w:rPr>
+      </w:pPr>
+      <w:r>
+        <w:rPr>
+          <w:rFonts w:ascii="Times New Roman" w:hAnsi="Times New Roman" w:cs="Times New Roman"/>
+          <w:szCs w:val="20"/>
+        </w:rPr>
+        <w:t>S</w:t>
+      </w:r>
+      <w:r>
+        <w:rPr>
+          <w:rFonts w:ascii="Times New Roman" w:hAnsi="Times New Roman" w:cs="Times New Roman"/>
+          <w:szCs w:val="20"/>
+        </w:rPr>
+        <w:t>imilar</w:t>
+      </w:r>
+      <w:r>
+        <w:rPr>
+          <w:rFonts w:ascii="Times New Roman" w:hAnsi="Times New Roman" w:cs="Times New Roman"/>
+          <w:szCs w:val="20"/>
+        </w:rPr>
+        <w:t xml:space="preserve">ity in </w:t>
+      </w:r>
+      <w:r>
+        <w:rPr>
+          <w:rFonts w:ascii="Times New Roman" w:hAnsi="Times New Roman" w:cs="Times New Roman"/>
+          <w:szCs w:val="20"/>
+        </w:rPr>
+        <w:t>hemodynamic parameters</w:t>
+      </w:r>
+      <w:r>
+        <w:rPr>
+          <w:rFonts w:ascii="Times New Roman" w:hAnsi="Times New Roman" w:cs="Times New Roman"/>
+          <w:szCs w:val="20"/>
+        </w:rPr>
+        <w:t xml:space="preserve"> under multiple combinations of aneurysm shape and diameter inform </w:t>
+      </w:r>
+      <w:r>
+        <w:rPr>
+          <w:rFonts w:ascii="Times New Roman" w:hAnsi="Times New Roman" w:cs="Times New Roman"/>
+          <w:szCs w:val="20"/>
+        </w:rPr>
+        <w:t>the use of hemodynamic parameters for clinical decision support</w:t>
+      </w:r>
+      <w:r>
+        <w:rPr>
+          <w:rFonts w:ascii="Times New Roman" w:hAnsi="Times New Roman" w:cs="Times New Roman"/>
+          <w:szCs w:val="20"/>
+        </w:rPr>
+        <w:t xml:space="preserve">. </w:t>
+      </w:r>
+      <w:r>
+        <w:rPr>
+          <w:rFonts w:ascii="Times New Roman" w:hAnsi="Times New Roman" w:cs="Times New Roman"/>
+          <w:szCs w:val="20"/>
+        </w:rPr>
+        <w:t xml:space="preserve">Given that aneurysms with different combinations of shape and diameter may achieve identical hemodynamic parameters, </w:t>
+      </w:r>
+      <w:r>
+        <w:rPr>
+          <w:rFonts w:ascii="Times New Roman" w:hAnsi="Times New Roman" w:cs="Times New Roman"/>
+          <w:szCs w:val="20"/>
+        </w:rPr>
+        <w:t>we infer that t</w:t>
+      </w:r>
+      <w:r>
+        <w:rPr>
+          <w:rFonts w:ascii="Times New Roman" w:hAnsi="Times New Roman" w:cs="Times New Roman"/>
+          <w:szCs w:val="20"/>
+        </w:rPr>
+        <w:t xml:space="preserve">he </w:t>
+      </w:r>
+      <w:r>
+        <w:rPr>
+          <w:rFonts w:ascii="Times New Roman" w:hAnsi="Times New Roman" w:cs="Times New Roman"/>
+          <w:szCs w:val="20"/>
+        </w:rPr>
+        <w:t xml:space="preserve">prior </w:t>
+      </w:r>
+      <w:r>
+        <w:rPr>
+          <w:rFonts w:ascii="Times New Roman" w:hAnsi="Times New Roman" w:cs="Times New Roman"/>
+          <w:szCs w:val="20"/>
+        </w:rPr>
+        <w:t xml:space="preserve">effectiveness of TAWSS-thresholded area for patient risk stratification lies in its ability to capture critical hemodynamic features that are not strictly dependent on aneurysm shape or diameter alone. In comparison, averaging TAWSS over the surface of the aneurysm also affords a single-dimensional summary of aneurysm hemodynamics, but struggles to capture </w:t>
+      </w:r>
+      <w:r>
+        <w:rPr>
+          <w:rFonts w:ascii="Times New Roman" w:hAnsi="Times New Roman" w:cs="Times New Roman"/>
+          <w:szCs w:val="20"/>
+        </w:rPr>
+        <w:t>nuances of shear variation over time</w:t>
+      </w:r>
+      <w:r>
+        <w:rPr>
+          <w:rFonts w:ascii="Times New Roman" w:hAnsi="Times New Roman" w:cs="Times New Roman"/>
+          <w:szCs w:val="20"/>
+        </w:rPr>
+        <w:t xml:space="preserve"> and sacrifices</w:t>
+      </w:r>
+      <w:r>
+        <w:rPr>
+          <w:rFonts w:ascii="Times New Roman" w:hAnsi="Times New Roman" w:cs="Times New Roman"/>
+          <w:szCs w:val="20"/>
+        </w:rPr>
+        <w:t xml:space="preserve"> knowledge of spatial distribution (</w:t>
       </w:r>
       <w:r>
         <w:rPr>
@@ -4661,6 +5091,169 @@
           <w:b/>
           <w:szCs w:val="20"/>
         </w:rPr>
+        <w:t>Figure</w:t>
+      </w:r>
+      <w:r>
+        <w:rPr>
+          <w:rFonts w:ascii="Times New Roman" w:hAnsi="Times New Roman" w:cs="Times New Roman"/>
+          <w:b/>
+          <w:szCs w:val="20"/>
+        </w:rPr>
+        <w:t>s</w:t>
+      </w:r>
+      <w:r>
+        <w:rPr>
+          <w:rFonts w:ascii="Times New Roman" w:hAnsi="Times New Roman" w:cs="Times New Roman"/>
+          <w:b/>
+          <w:szCs w:val="20"/>
+        </w:rPr>
+        <w:t xml:space="preserve"> </w:t>
+      </w:r>
+      <w:r>
+        <w:rPr>
+          <w:rFonts w:ascii="Times New Roman" w:hAnsi="Times New Roman" w:cs="Times New Roman"/>
+          <w:b/>
+          <w:szCs w:val="20"/>
+        </w:rPr>
+        <w:t>2</w:t>
+      </w:r>
+      <w:r>
+        <w:rPr>
+          <w:rFonts w:ascii="Times New Roman" w:hAnsi="Times New Roman" w:cs="Times New Roman"/>
+          <w:b/>
+          <w:szCs w:val="20"/>
+        </w:rPr>
+        <w:t xml:space="preserve">, </w:t>
+      </w:r>
+      <w:r>
+        <w:rPr>
+          <w:rFonts w:ascii="Times New Roman" w:hAnsi="Times New Roman" w:cs="Times New Roman"/>
+          <w:b/>
+          <w:szCs w:val="20"/>
+        </w:rPr>
+        <w:t xml:space="preserve">4, </w:t>
+      </w:r>
+      <w:r>
+        <w:rPr>
+          <w:rFonts w:ascii="Times New Roman" w:hAnsi="Times New Roman" w:cs="Times New Roman"/>
+          <w:b/>
+          <w:szCs w:val="20"/>
+        </w:rPr>
+        <w:t>5</w:t>
+      </w:r>
+      <w:r>
+        <w:rPr>
+          <w:rFonts w:ascii="Times New Roman" w:hAnsi="Times New Roman" w:cs="Times New Roman"/>
+          <w:szCs w:val="20"/>
+        </w:rPr>
+        <w:t xml:space="preserve">). </w:t>
+      </w:r>
+      <w:r>
+        <w:rPr>
+          <w:rFonts w:ascii="Times New Roman" w:hAnsi="Times New Roman" w:cs="Times New Roman"/>
+          <w:szCs w:val="20"/>
+        </w:rPr>
+        <w:t>This suggests that</w:t>
+      </w:r>
+      <w:r>
+        <w:rPr>
+          <w:rFonts w:ascii="Times New Roman" w:hAnsi="Times New Roman" w:cs="Times New Roman"/>
+          <w:szCs w:val="20"/>
+        </w:rPr>
+        <w:t xml:space="preserve"> utilization of </w:t>
+      </w:r>
+      <w:r>
+        <w:rPr>
+          <w:rFonts w:ascii="Times New Roman" w:hAnsi="Times New Roman" w:cs="Times New Roman"/>
+          <w:szCs w:val="20"/>
+        </w:rPr>
+        <w:t>average TAWSS for clinical risk stratification must be c</w:t>
+      </w:r>
+      <w:r>
+        <w:rPr>
+          <w:rFonts w:ascii="Times New Roman" w:hAnsi="Times New Roman" w:cs="Times New Roman"/>
+          <w:szCs w:val="20"/>
+        </w:rPr>
+        <w:t xml:space="preserve">ontextualized by </w:t>
+      </w:r>
+      <w:r>
+        <w:rPr>
+          <w:rFonts w:ascii="Times New Roman" w:hAnsi="Times New Roman" w:cs="Times New Roman"/>
+          <w:szCs w:val="20"/>
+        </w:rPr>
+        <w:t xml:space="preserve">the </w:t>
+      </w:r>
+      <w:r>
+        <w:rPr>
+          <w:rFonts w:ascii="Times New Roman" w:hAnsi="Times New Roman" w:cs="Times New Roman"/>
+          <w:szCs w:val="20"/>
+        </w:rPr>
+        <w:t>hemodynamic featur</w:t>
+      </w:r>
+      <w:r>
+        <w:rPr>
+          <w:rFonts w:ascii="Times New Roman" w:hAnsi="Times New Roman" w:cs="Times New Roman"/>
+          <w:szCs w:val="20"/>
+        </w:rPr>
+        <w:t>es</w:t>
+      </w:r>
+      <w:r>
+        <w:rPr>
+          <w:rFonts w:ascii="Times New Roman" w:hAnsi="Times New Roman" w:cs="Times New Roman"/>
+          <w:szCs w:val="20"/>
+        </w:rPr>
+        <w:t xml:space="preserve"> los</w:t>
+      </w:r>
+      <w:r>
+        <w:rPr>
+          <w:rFonts w:ascii="Times New Roman" w:hAnsi="Times New Roman" w:cs="Times New Roman"/>
+          <w:szCs w:val="20"/>
+        </w:rPr>
+        <w:t xml:space="preserve">t during </w:t>
+      </w:r>
+      <w:r>
+        <w:rPr>
+          <w:rFonts w:ascii="Times New Roman" w:hAnsi="Times New Roman" w:cs="Times New Roman"/>
+          <w:szCs w:val="20"/>
+        </w:rPr>
+        <w:t>temporal and spatial averaging.</w:t>
+      </w:r>
+    </w:p>
+    <w:p>
+      <w:pPr>
+        <w:ind w:firstLine="720"/>
+        <w:rPr>
+          <w:rFonts w:ascii="Times New Roman" w:hAnsi="Times New Roman" w:cs="Times New Roman"/>
+          <w:szCs w:val="20"/>
+        </w:rPr>
+      </w:pPr>
+      <w:r>
+        <w:rPr>
+          <w:rFonts w:ascii="Times New Roman" w:hAnsi="Times New Roman" w:cs="Times New Roman"/>
+          <w:szCs w:val="20"/>
+        </w:rPr>
+        <w:t>We also investigated changes in RT1 as aneurysm shape, diameter, and position vary. We find that RT1 increases consistently as Z-score, shape index increase, and as position becomes more distal. A relationship between residence time and thrombosis has been hypothesized for both cerebral and coronary aneurysms [</w:t>
+      </w:r>
+      <w:r>
+        <w:rPr>
+          <w:rFonts w:ascii="Times New Roman" w:hAnsi="Times New Roman" w:cs="Times New Roman"/>
+          <w:szCs w:val="20"/>
+        </w:rPr>
+        <w:t>13, 17, 18</w:t>
+      </w:r>
+      <w:r>
+        <w:rPr>
+          <w:rFonts w:ascii="Times New Roman" w:hAnsi="Times New Roman" w:cs="Times New Roman"/>
+          <w:szCs w:val="20"/>
+        </w:rPr>
+        <w:t xml:space="preserve">]. Here, however, RT1 increases intuitively with both aneurysm length and diameter. Given relatively well-developed inlet jets as illustrated in </w:t>
+      </w:r>
+      <w:r>
+        <w:rPr>
+          <w:rFonts w:ascii="Times New Roman" w:hAnsi="Times New Roman" w:cs="Times New Roman"/>
+          <w:b/>
+          <w:szCs w:val="20"/>
+        </w:rPr>
         <w:t>Fig</w:t>
       </w:r>
       <w:r>
@@ -4669,296 +5262,7 @@
           <w:b/>
           <w:szCs w:val="20"/>
         </w:rPr>
-        <w:t>ure 9</w:t>
-      </w:r>
-      <w:r>
-        <w:rPr>
-          <w:rFonts w:ascii="Times New Roman" w:hAnsi="Times New Roman" w:cs="Times New Roman"/>
-          <w:szCs w:val="20"/>
-        </w:rPr>
-        <w:t>).</w:t>
-      </w:r>
-    </w:p>
-    <w:p>
-      <w:pPr>
-        <w:ind w:firstLine="720"/>
-        <w:rPr>
-          <w:rFonts w:ascii="Times New Roman" w:hAnsi="Times New Roman" w:cs="Times New Roman"/>
-          <w:szCs w:val="20"/>
-        </w:rPr>
-      </w:pPr>
-      <w:r>
-        <w:rPr>
-          <w:rFonts w:ascii="Times New Roman" w:hAnsi="Times New Roman" w:cs="Times New Roman"/>
-          <w:szCs w:val="20"/>
-        </w:rPr>
-        <w:t>Influence of aneurysm geometry and position on hemodynamic parameters demonstrates potential for low-dimensional predictors of thrombotic risk</w:t>
-      </w:r>
-      <w:r>
-        <w:rPr>
-          <w:rFonts w:ascii="Times New Roman" w:hAnsi="Times New Roman" w:cs="Times New Roman"/>
-          <w:szCs w:val="20"/>
-        </w:rPr>
-        <w:t xml:space="preserve"> in KD patients</w:t>
-      </w:r>
-      <w:r>
-        <w:rPr>
-          <w:rFonts w:ascii="Times New Roman" w:hAnsi="Times New Roman" w:cs="Times New Roman"/>
-          <w:szCs w:val="20"/>
-        </w:rPr>
-        <w:t xml:space="preserve">. </w:t>
-      </w:r>
-      <w:r>
-        <w:rPr>
-          <w:rFonts w:ascii="Times New Roman" w:hAnsi="Times New Roman" w:cs="Times New Roman"/>
-          <w:szCs w:val="20"/>
-        </w:rPr>
-        <w:t>In previous work, the f</w:t>
-      </w:r>
-      <w:r>
-        <w:rPr>
-          <w:rFonts w:ascii="Times New Roman" w:hAnsi="Times New Roman" w:cs="Times New Roman"/>
-          <w:szCs w:val="20"/>
-        </w:rPr>
-        <w:t>raction</w:t>
-      </w:r>
-      <w:r>
-        <w:rPr>
-          <w:rFonts w:ascii="Times New Roman" w:hAnsi="Times New Roman" w:cs="Times New Roman"/>
-          <w:szCs w:val="20"/>
-        </w:rPr>
-        <w:t>al area</w:t>
-      </w:r>
-      <w:r>
-        <w:rPr>
-          <w:rFonts w:ascii="Times New Roman" w:hAnsi="Times New Roman" w:cs="Times New Roman"/>
-          <w:szCs w:val="20"/>
-        </w:rPr>
-        <w:t xml:space="preserve"> </w:t>
-      </w:r>
-      <w:r>
-        <w:rPr>
-          <w:rFonts w:ascii="Times New Roman" w:hAnsi="Times New Roman" w:cs="Times New Roman"/>
-          <w:szCs w:val="20"/>
-        </w:rPr>
-        <w:t>of the</w:t>
-      </w:r>
-      <w:r>
-        <w:rPr>
-          <w:rFonts w:ascii="Times New Roman" w:hAnsi="Times New Roman" w:cs="Times New Roman"/>
-          <w:szCs w:val="20"/>
-        </w:rPr>
-        <w:t xml:space="preserve"> aneurysm surface exposed to low TAWSS has been used to construct a decision boundary for KD patient risk classification more predictive of thrombosis than aneurysm diameter </w:t>
-      </w:r>
-      <w:r>
-        <w:rPr>
-          <w:rFonts w:ascii="Times New Roman" w:hAnsi="Times New Roman" w:cs="Times New Roman"/>
-          <w:szCs w:val="20"/>
-        </w:rPr>
-        <w:t xml:space="preserve">alone </w:t>
-      </w:r>
-      <w:r>
-        <w:rPr>
-          <w:rFonts w:ascii="Times New Roman" w:hAnsi="Times New Roman" w:cs="Times New Roman"/>
-          <w:szCs w:val="20"/>
-        </w:rPr>
-        <w:t>[</w:t>
-      </w:r>
-      <w:r>
-        <w:rPr>
-          <w:rFonts w:ascii="Times New Roman" w:hAnsi="Times New Roman" w:cs="Times New Roman"/>
-          <w:szCs w:val="20"/>
-        </w:rPr>
-        <w:t>10, 11</w:t>
-      </w:r>
-      <w:r>
-        <w:rPr>
-          <w:rFonts w:ascii="Times New Roman" w:hAnsi="Times New Roman" w:cs="Times New Roman"/>
-          <w:szCs w:val="20"/>
-        </w:rPr>
-        <w:t xml:space="preserve">]. </w:t>
-      </w:r>
-      <w:r>
-        <w:rPr>
-          <w:rFonts w:ascii="Times New Roman" w:hAnsi="Times New Roman" w:cs="Times New Roman"/>
-          <w:szCs w:val="20"/>
-        </w:rPr>
-        <w:t>T</w:t>
-      </w:r>
-      <w:r>
-        <w:rPr>
-          <w:rFonts w:ascii="Times New Roman" w:hAnsi="Times New Roman" w:cs="Times New Roman"/>
-          <w:szCs w:val="20"/>
-        </w:rPr>
-        <w:t xml:space="preserve">he distribution of TAWSS over </w:t>
-      </w:r>
-      <w:r>
-        <w:rPr>
-          <w:rFonts w:ascii="Times New Roman" w:hAnsi="Times New Roman" w:cs="Times New Roman"/>
-          <w:szCs w:val="20"/>
-        </w:rPr>
-        <w:t>each</w:t>
-      </w:r>
-      <w:r>
-        <w:rPr>
-          <w:rFonts w:ascii="Times New Roman" w:hAnsi="Times New Roman" w:cs="Times New Roman"/>
-          <w:szCs w:val="20"/>
-        </w:rPr>
-        <w:t xml:space="preserve"> </w:t>
-      </w:r>
-      <w:r>
-        <w:rPr>
-          <w:rFonts w:ascii="Times New Roman" w:hAnsi="Times New Roman" w:cs="Times New Roman"/>
-          <w:szCs w:val="20"/>
-        </w:rPr>
-        <w:t xml:space="preserve">aneurysm </w:t>
-      </w:r>
-      <w:r>
-        <w:rPr>
-          <w:rFonts w:ascii="Times New Roman" w:hAnsi="Times New Roman" w:cs="Times New Roman"/>
-          <w:szCs w:val="20"/>
-        </w:rPr>
-        <w:t>surface</w:t>
-      </w:r>
-      <w:r>
-        <w:rPr>
-          <w:rFonts w:ascii="Times New Roman" w:hAnsi="Times New Roman" w:cs="Times New Roman"/>
-          <w:szCs w:val="20"/>
-        </w:rPr>
-        <w:t xml:space="preserve">, then, </w:t>
-      </w:r>
-      <w:r>
-        <w:rPr>
-          <w:rFonts w:ascii="Times New Roman" w:hAnsi="Times New Roman" w:cs="Times New Roman"/>
-          <w:szCs w:val="20"/>
-        </w:rPr>
-        <w:t xml:space="preserve">may serve as </w:t>
-      </w:r>
-      <w:r>
-        <w:rPr>
-          <w:rFonts w:ascii="Times New Roman" w:hAnsi="Times New Roman" w:cs="Times New Roman"/>
-          <w:szCs w:val="20"/>
-        </w:rPr>
-        <w:t>a</w:t>
-      </w:r>
-      <w:r>
-        <w:rPr>
-          <w:rFonts w:ascii="Times New Roman" w:hAnsi="Times New Roman" w:cs="Times New Roman"/>
-          <w:szCs w:val="20"/>
-        </w:rPr>
-        <w:t xml:space="preserve"> potential surrogate for hemodynamic</w:t>
-      </w:r>
-      <w:r>
-        <w:rPr>
-          <w:rFonts w:ascii="Times New Roman" w:hAnsi="Times New Roman" w:cs="Times New Roman"/>
-          <w:szCs w:val="20"/>
-        </w:rPr>
-        <w:t xml:space="preserve">s within the aneurysm </w:t>
-      </w:r>
-      <w:r>
-        <w:rPr>
-          <w:rFonts w:ascii="Times New Roman" w:hAnsi="Times New Roman" w:cs="Times New Roman"/>
-          <w:szCs w:val="20"/>
-        </w:rPr>
-        <w:t>influencing</w:t>
-      </w:r>
-      <w:r>
-        <w:rPr>
-          <w:rFonts w:ascii="Times New Roman" w:hAnsi="Times New Roman" w:cs="Times New Roman"/>
-          <w:szCs w:val="20"/>
-        </w:rPr>
-        <w:t xml:space="preserve"> thrombosis</w:t>
-      </w:r>
-      <w:r>
-        <w:rPr>
-          <w:rFonts w:ascii="Times New Roman" w:hAnsi="Times New Roman" w:cs="Times New Roman"/>
-          <w:szCs w:val="20"/>
-        </w:rPr>
-        <w:t xml:space="preserve"> likelihood</w:t>
-      </w:r>
-      <w:r>
-        <w:rPr>
-          <w:rFonts w:ascii="Times New Roman" w:hAnsi="Times New Roman" w:cs="Times New Roman"/>
-          <w:szCs w:val="20"/>
-        </w:rPr>
-        <w:t xml:space="preserve">. </w:t>
-      </w:r>
-      <w:r>
-        <w:rPr>
-          <w:rFonts w:ascii="Times New Roman" w:hAnsi="Times New Roman" w:cs="Times New Roman"/>
-          <w:szCs w:val="20"/>
-        </w:rPr>
-        <w:t xml:space="preserve">Indeed, </w:t>
-      </w:r>
-      <w:r>
-        <w:rPr>
-          <w:rFonts w:ascii="Times New Roman" w:hAnsi="Times New Roman" w:cs="Times New Roman"/>
-          <w:szCs w:val="20"/>
-        </w:rPr>
-        <w:t xml:space="preserve">we find that </w:t>
-      </w:r>
-      <w:r>
-        <w:rPr>
-          <w:rFonts w:ascii="Times New Roman" w:hAnsi="Times New Roman" w:cs="Times New Roman"/>
-          <w:szCs w:val="20"/>
-        </w:rPr>
-        <w:t>aneurysm</w:t>
-      </w:r>
-      <w:r>
-        <w:rPr>
-          <w:rFonts w:ascii="Times New Roman" w:hAnsi="Times New Roman" w:cs="Times New Roman"/>
-          <w:szCs w:val="20"/>
-        </w:rPr>
-        <w:t xml:space="preserve"> shape characteristics </w:t>
-      </w:r>
-      <w:r>
-        <w:rPr>
-          <w:rFonts w:ascii="Times New Roman" w:hAnsi="Times New Roman" w:cs="Times New Roman"/>
-          <w:szCs w:val="20"/>
-        </w:rPr>
-        <w:t>strongly influence</w:t>
-      </w:r>
-      <w:r>
-        <w:rPr>
-          <w:rFonts w:ascii="Times New Roman" w:hAnsi="Times New Roman" w:cs="Times New Roman"/>
-          <w:szCs w:val="20"/>
-        </w:rPr>
-        <w:t xml:space="preserve"> surface distributions of TAWSS and </w:t>
-      </w:r>
-      <w:r>
-        <w:rPr>
-          <w:rFonts w:ascii="Times New Roman" w:hAnsi="Times New Roman" w:cs="Times New Roman"/>
-          <w:szCs w:val="20"/>
-        </w:rPr>
-        <w:t>other measures</w:t>
-      </w:r>
-      <w:r>
-        <w:rPr>
-          <w:rFonts w:ascii="Times New Roman" w:hAnsi="Times New Roman" w:cs="Times New Roman"/>
-          <w:szCs w:val="20"/>
-        </w:rPr>
-        <w:t xml:space="preserve"> of </w:t>
-      </w:r>
-      <w:r>
-        <w:rPr>
-          <w:rFonts w:ascii="Times New Roman" w:hAnsi="Times New Roman" w:cs="Times New Roman"/>
-          <w:szCs w:val="20"/>
-        </w:rPr>
-        <w:t xml:space="preserve">aneurysm </w:t>
-      </w:r>
-      <w:r>
-        <w:rPr>
-          <w:rFonts w:ascii="Times New Roman" w:hAnsi="Times New Roman" w:cs="Times New Roman"/>
-          <w:szCs w:val="20"/>
-        </w:rPr>
-        <w:t>hemodynamic</w:t>
-      </w:r>
-      <w:r>
-        <w:rPr>
-          <w:rFonts w:ascii="Times New Roman" w:hAnsi="Times New Roman" w:cs="Times New Roman"/>
-          <w:szCs w:val="20"/>
-        </w:rPr>
-        <w:t>s (</w:t>
+        <w:t xml:space="preserve">ure </w:t>
       </w:r>
       <w:r>
         <w:rPr>
@@ -4966,63 +5270,7 @@
           <w:b/>
           <w:szCs w:val="20"/>
         </w:rPr>
-        <w:t>Figure 4</w:t>
-      </w:r>
-      <w:r>
-        <w:rPr>
-          <w:rFonts w:ascii="Times New Roman" w:hAnsi="Times New Roman" w:cs="Times New Roman"/>
-          <w:szCs w:val="20"/>
-        </w:rPr>
-        <w:t xml:space="preserve">). </w:t>
-      </w:r>
-      <w:r>
-        <w:rPr>
-          <w:rFonts w:ascii="Times New Roman" w:hAnsi="Times New Roman" w:cs="Times New Roman"/>
-          <w:szCs w:val="20"/>
-        </w:rPr>
-        <w:t>A</w:t>
-      </w:r>
-      <w:r>
-        <w:rPr>
-          <w:rFonts w:ascii="Times New Roman" w:hAnsi="Times New Roman" w:cs="Times New Roman"/>
-          <w:szCs w:val="20"/>
-        </w:rPr>
-        <w:t xml:space="preserve">neurysms </w:t>
-      </w:r>
-      <w:r>
-        <w:rPr>
-          <w:rFonts w:ascii="Times New Roman" w:hAnsi="Times New Roman" w:cs="Times New Roman"/>
-          <w:szCs w:val="20"/>
-        </w:rPr>
-        <w:t>with constant diameter but with different aspect ratios, or with constant aspect ratio and varying diameter,</w:t>
-      </w:r>
-      <w:r>
-        <w:rPr>
-          <w:rFonts w:ascii="Times New Roman" w:hAnsi="Times New Roman" w:cs="Times New Roman"/>
-          <w:szCs w:val="20"/>
-        </w:rPr>
-        <w:t xml:space="preserve"> furnish </w:t>
-      </w:r>
-      <w:r>
-        <w:rPr>
-          <w:rFonts w:ascii="Times New Roman" w:hAnsi="Times New Roman" w:cs="Times New Roman"/>
-          <w:szCs w:val="20"/>
-        </w:rPr>
-        <w:t xml:space="preserve">consistently </w:t>
-      </w:r>
-      <w:r>
-        <w:rPr>
-          <w:rFonts w:ascii="Times New Roman" w:hAnsi="Times New Roman" w:cs="Times New Roman"/>
-          <w:szCs w:val="20"/>
-        </w:rPr>
-        <w:t>varying hemodynamic environments</w:t>
-      </w:r>
-      <w:r>
-        <w:rPr>
-          <w:rFonts w:ascii="Times New Roman" w:hAnsi="Times New Roman" w:cs="Times New Roman"/>
-          <w:szCs w:val="20"/>
-        </w:rPr>
-        <w:t>. These p</w:t>
+        <w:t>5</w:t>
       </w:r>
       <w:bookmarkStart w:id="11" w:name="_GoBack"/>
       <w:bookmarkEnd w:id="11"/>
@@ -5031,14 +5279,104 @@
           <w:rFonts w:ascii="Times New Roman" w:hAnsi="Times New Roman" w:cs="Times New Roman"/>
           <w:szCs w:val="20"/>
         </w:rPr>
-        <w:t xml:space="preserve">atterns </w:t>
-      </w:r>
-      <w:r>
-        <w:rPr>
-          <w:rFonts w:ascii="Times New Roman" w:hAnsi="Times New Roman" w:cs="Times New Roman"/>
-          <w:szCs w:val="20"/>
-        </w:rPr>
-        <w:t>in</w:t>
+        <w:t xml:space="preserve"> that may be unrealistic in true patient anatomies, it is difficult to determine whether these trends are a characteristic of the RT1 parameter, or whether geometric similarity between all smooth, symmetric idealized aneurysms in this study inhibits analysis of RT1’s ability to quantify nuanced hemodynamics. </w:t>
+      </w:r>
+    </w:p>
+    <w:p>
+      <w:pPr>
+        <w:ind w:firstLine="720"/>
+        <w:rPr>
+          <w:rFonts w:ascii="Times New Roman" w:hAnsi="Times New Roman" w:cs="Times New Roman"/>
+          <w:szCs w:val="20"/>
+        </w:rPr>
+      </w:pPr>
+      <w:r>
+        <w:rPr>
+          <w:rFonts w:ascii="Times New Roman" w:hAnsi="Times New Roman" w:cs="Times New Roman"/>
+          <w:szCs w:val="20"/>
+        </w:rPr>
+        <w:t xml:space="preserve">Although we have systematically investigated the role of </w:t>
+      </w:r>
+      <w:r>
+        <w:rPr>
+          <w:rFonts w:ascii="Times New Roman" w:hAnsi="Times New Roman" w:cs="Times New Roman"/>
+          <w:szCs w:val="20"/>
+        </w:rPr>
+        <w:t>geometric</w:t>
+      </w:r>
+      <w:r>
+        <w:rPr>
+          <w:rFonts w:ascii="Times New Roman" w:hAnsi="Times New Roman" w:cs="Times New Roman"/>
+          <w:szCs w:val="20"/>
+        </w:rPr>
+        <w:t xml:space="preserve"> parameters on aggregate measures of aneurysm hemodynamics, further work should continue to investigate the potential for low-dimensional representations of aneurysm geometry towards predicting CAA hemodynamics as a surrogate for improving clinical </w:t>
+      </w:r>
+      <w:r>
+        <w:rPr>
+          <w:rFonts w:ascii="Times New Roman" w:hAnsi="Times New Roman" w:cs="Times New Roman"/>
+          <w:szCs w:val="20"/>
+        </w:rPr>
+        <w:lastRenderedPageBreak/>
+        <w:t>predictive value. Known correlations between aneurysm hemodynamic and geometric features suggest potential to link clinical measurements easily obtained from echocardiography or other routine imaging modalities with patient outcome. Such approaches may form the basis for more sophisticated geometry-based risk stratification methods supporting clinical decision- making in assessment of KD patients.</w:t>
+      </w:r>
+    </w:p>
+    <w:p>
+      <w:pPr>
+        <w:ind w:firstLine="432"/>
+        <w:rPr>
+          <w:ins w:id="12" w:author="Alex" w:date="2019-06-20T15:28:00Z"/>
+          <w:rFonts w:ascii="Times New Roman" w:hAnsi="Times New Roman" w:cs="Times New Roman"/>
+          <w:szCs w:val="20"/>
+        </w:rPr>
+      </w:pPr>
+      <w:r>
+        <w:rPr>
+          <w:rFonts w:ascii="Times New Roman" w:hAnsi="Times New Roman" w:cs="Times New Roman"/>
+          <w:szCs w:val="20"/>
+        </w:rPr>
+        <w:t xml:space="preserve">Further work may also investigate fluid-solid interaction simulations. </w:t>
+      </w:r>
+      <w:r>
+        <w:rPr>
+          <w:rFonts w:ascii="Times New Roman" w:hAnsi="Times New Roman" w:cs="Times New Roman"/>
+          <w:szCs w:val="20"/>
+        </w:rPr>
+        <w:t>W</w:t>
+      </w:r>
+      <w:r>
+        <w:rPr>
+          <w:rFonts w:ascii="Times New Roman" w:hAnsi="Times New Roman" w:cs="Times New Roman"/>
+          <w:szCs w:val="20"/>
+        </w:rPr>
+        <w:t xml:space="preserve">e assumed that hemodynamics secondary to </w:t>
+      </w:r>
+      <w:r>
+        <w:rPr>
+          <w:rFonts w:ascii="Times New Roman" w:hAnsi="Times New Roman" w:cs="Times New Roman"/>
+          <w:szCs w:val="20"/>
+        </w:rPr>
+        <w:t xml:space="preserve">aneurysm </w:t>
+      </w:r>
+      <w:r>
+        <w:rPr>
+          <w:rFonts w:ascii="Times New Roman" w:hAnsi="Times New Roman" w:cs="Times New Roman"/>
+          <w:szCs w:val="20"/>
+        </w:rPr>
+        <w:t>anatom</w:t>
+      </w:r>
+      <w:r>
+        <w:rPr>
+          <w:rFonts w:ascii="Times New Roman" w:hAnsi="Times New Roman" w:cs="Times New Roman"/>
+          <w:szCs w:val="20"/>
+        </w:rPr>
+        <w:t xml:space="preserve">y </w:t>
+      </w:r>
+      <w:r>
+        <w:rPr>
+          <w:rFonts w:ascii="Times New Roman" w:hAnsi="Times New Roman" w:cs="Times New Roman"/>
+          <w:szCs w:val="20"/>
+        </w:rPr>
+        <w:t>could be captured sufficiently accurately with rigid wall simulations,</w:t>
       </w:r>
       <w:r>
         <w:rPr>
@@ -5052,277 +5390,14 @@
           <w:rFonts w:ascii="Times New Roman" w:hAnsi="Times New Roman" w:cs="Times New Roman"/>
           <w:szCs w:val="20"/>
         </w:rPr>
-        <w:t xml:space="preserve">variation suggest that a combination of shape parameters may be sufficiently predictive of aneurysm hemodynamics, potentially reducing need for computationally expensive 3D simulations. </w:t>
-      </w:r>
-    </w:p>
-    <w:p>
-      <w:pPr>
-        <w:ind w:firstLine="720"/>
-        <w:rPr>
-          <w:rFonts w:ascii="Times New Roman" w:hAnsi="Times New Roman" w:cs="Times New Roman"/>
-          <w:szCs w:val="20"/>
-        </w:rPr>
-      </w:pPr>
-      <w:r>
-        <w:rPr>
-          <w:rFonts w:ascii="Times New Roman" w:hAnsi="Times New Roman" w:cs="Times New Roman"/>
-          <w:szCs w:val="20"/>
-        </w:rPr>
-        <w:t>Additionally, varying both shape and diameter can give rise to similar hemodynamic parameters. This suggests that the effectiveness of TAWSS-</w:t>
-      </w:r>
-      <w:proofErr w:type="spellStart"/>
-      <w:r>
-        <w:rPr>
-          <w:rFonts w:ascii="Times New Roman" w:hAnsi="Times New Roman" w:cs="Times New Roman"/>
-          <w:szCs w:val="20"/>
-        </w:rPr>
-        <w:t>thresholded</w:t>
-      </w:r>
-      <w:proofErr w:type="spellEnd"/>
-      <w:r>
-        <w:rPr>
-          <w:rFonts w:ascii="Times New Roman" w:hAnsi="Times New Roman" w:cs="Times New Roman"/>
-          <w:szCs w:val="20"/>
-        </w:rPr>
-        <w:t xml:space="preserve"> area for patient risk stratification lies in its ability to capture critical hemodynamic features that are not strictly dependent on aneurysm shape or diameter alone. In comparison, averaging TAWSS over the surface of the aneurysm also affords a single-dimensional summary of aneurysm hemodynamics, but struggles to capture </w:t>
-      </w:r>
-      <w:r>
-        <w:rPr>
-          <w:rFonts w:ascii="Times New Roman" w:hAnsi="Times New Roman" w:cs="Times New Roman"/>
-          <w:szCs w:val="20"/>
-        </w:rPr>
-        <w:t>nuances of shear variation over time</w:t>
-      </w:r>
-      <w:r>
-        <w:rPr>
-          <w:rFonts w:ascii="Times New Roman" w:hAnsi="Times New Roman" w:cs="Times New Roman"/>
-          <w:szCs w:val="20"/>
-        </w:rPr>
-        <w:t xml:space="preserve"> and sacrifices</w:t>
-      </w:r>
-      <w:r>
-        <w:rPr>
-          <w:rFonts w:ascii="Times New Roman" w:hAnsi="Times New Roman" w:cs="Times New Roman"/>
-          <w:szCs w:val="20"/>
-        </w:rPr>
-        <w:t xml:space="preserve"> knowledge of spatial distribution (</w:t>
-      </w:r>
-      <w:r>
-        <w:rPr>
-          <w:rFonts w:ascii="Times New Roman" w:hAnsi="Times New Roman" w:cs="Times New Roman"/>
-          <w:b/>
-          <w:szCs w:val="20"/>
-        </w:rPr>
-        <w:t>Figure</w:t>
-      </w:r>
-      <w:r>
-        <w:rPr>
-          <w:rFonts w:ascii="Times New Roman" w:hAnsi="Times New Roman" w:cs="Times New Roman"/>
-          <w:b/>
-          <w:szCs w:val="20"/>
-        </w:rPr>
-        <w:t>s</w:t>
-      </w:r>
-      <w:r>
-        <w:rPr>
-          <w:rFonts w:ascii="Times New Roman" w:hAnsi="Times New Roman" w:cs="Times New Roman"/>
-          <w:b/>
-          <w:szCs w:val="20"/>
-        </w:rPr>
-        <w:t xml:space="preserve"> </w:t>
-      </w:r>
-      <w:r>
-        <w:rPr>
-          <w:rFonts w:ascii="Times New Roman" w:hAnsi="Times New Roman" w:cs="Times New Roman"/>
-          <w:b/>
-          <w:szCs w:val="20"/>
-        </w:rPr>
-        <w:t>3, 6, 9</w:t>
-      </w:r>
-      <w:r>
-        <w:rPr>
-          <w:rFonts w:ascii="Times New Roman" w:hAnsi="Times New Roman" w:cs="Times New Roman"/>
-          <w:szCs w:val="20"/>
-        </w:rPr>
-        <w:t xml:space="preserve">). </w:t>
-      </w:r>
-      <w:r>
-        <w:rPr>
-          <w:rFonts w:ascii="Times New Roman" w:hAnsi="Times New Roman" w:cs="Times New Roman"/>
-          <w:szCs w:val="20"/>
-        </w:rPr>
-        <w:t>This suggests that</w:t>
-      </w:r>
-      <w:r>
-        <w:rPr>
-          <w:rFonts w:ascii="Times New Roman" w:hAnsi="Times New Roman" w:cs="Times New Roman"/>
-          <w:szCs w:val="20"/>
-        </w:rPr>
-        <w:t xml:space="preserve"> utilization of </w:t>
-      </w:r>
-      <w:r>
-        <w:rPr>
-          <w:rFonts w:ascii="Times New Roman" w:hAnsi="Times New Roman" w:cs="Times New Roman"/>
-          <w:szCs w:val="20"/>
-        </w:rPr>
-        <w:t>average TAWSS for clinical risk stratification must be c</w:t>
-      </w:r>
-      <w:r>
-        <w:rPr>
-          <w:rFonts w:ascii="Times New Roman" w:hAnsi="Times New Roman" w:cs="Times New Roman"/>
-          <w:szCs w:val="20"/>
-        </w:rPr>
-        <w:t xml:space="preserve">ontextualized by </w:t>
-      </w:r>
-      <w:r>
-        <w:rPr>
-          <w:rFonts w:ascii="Times New Roman" w:hAnsi="Times New Roman" w:cs="Times New Roman"/>
-          <w:szCs w:val="20"/>
-        </w:rPr>
-        <w:t xml:space="preserve">the </w:t>
-      </w:r>
-      <w:r>
-        <w:rPr>
-          <w:rFonts w:ascii="Times New Roman" w:hAnsi="Times New Roman" w:cs="Times New Roman"/>
-          <w:szCs w:val="20"/>
-        </w:rPr>
-        <w:t>hemodynamic featur</w:t>
-      </w:r>
-      <w:r>
-        <w:rPr>
-          <w:rFonts w:ascii="Times New Roman" w:hAnsi="Times New Roman" w:cs="Times New Roman"/>
-          <w:szCs w:val="20"/>
-        </w:rPr>
-        <w:t>es</w:t>
-      </w:r>
-      <w:r>
-        <w:rPr>
-          <w:rFonts w:ascii="Times New Roman" w:hAnsi="Times New Roman" w:cs="Times New Roman"/>
-          <w:szCs w:val="20"/>
-        </w:rPr>
-        <w:t xml:space="preserve"> los</w:t>
-      </w:r>
-      <w:r>
-        <w:rPr>
-          <w:rFonts w:ascii="Times New Roman" w:hAnsi="Times New Roman" w:cs="Times New Roman"/>
-          <w:szCs w:val="20"/>
-        </w:rPr>
-        <w:t xml:space="preserve">t during </w:t>
-      </w:r>
-      <w:r>
-        <w:rPr>
-          <w:rFonts w:ascii="Times New Roman" w:hAnsi="Times New Roman" w:cs="Times New Roman"/>
-          <w:szCs w:val="20"/>
-        </w:rPr>
-        <w:t>temporal and spatial averaging.</w:t>
-      </w:r>
-    </w:p>
-    <w:p>
-      <w:pPr>
-        <w:ind w:firstLine="720"/>
-        <w:rPr>
-          <w:rFonts w:ascii="Times New Roman" w:hAnsi="Times New Roman" w:cs="Times New Roman"/>
-          <w:szCs w:val="20"/>
-        </w:rPr>
-      </w:pPr>
-      <w:r>
-        <w:rPr>
-          <w:rFonts w:ascii="Times New Roman" w:hAnsi="Times New Roman" w:cs="Times New Roman"/>
-          <w:szCs w:val="20"/>
-        </w:rPr>
-        <w:t>We also investigated changes in RT1 as aneurysm shape, diameter, and position vary. We find that RT1 increases consistently as Z-score, shape index increase, and as position becomes more distal. A relationship between residence time and thrombosis has been hypothesized for both cerebral and coronary aneurysms [</w:t>
-      </w:r>
-      <w:r>
-        <w:rPr>
-          <w:rFonts w:ascii="Times New Roman" w:hAnsi="Times New Roman" w:cs="Times New Roman"/>
-          <w:szCs w:val="20"/>
-        </w:rPr>
-        <w:t>13, 17, 18</w:t>
-      </w:r>
-      <w:r>
-        <w:rPr>
-          <w:rFonts w:ascii="Times New Roman" w:hAnsi="Times New Roman" w:cs="Times New Roman"/>
-          <w:szCs w:val="20"/>
-        </w:rPr>
-        <w:t xml:space="preserve">]. Here, however, RT1 increases intuitively with both aneurysm length and diameter. Given relatively well-developed inlet jets as illustrated in </w:t>
-      </w:r>
-      <w:r>
-        <w:rPr>
-          <w:rFonts w:ascii="Times New Roman" w:hAnsi="Times New Roman" w:cs="Times New Roman"/>
-          <w:b/>
-          <w:szCs w:val="20"/>
-        </w:rPr>
-        <w:t>Fig</w:t>
-      </w:r>
-      <w:r>
-        <w:rPr>
-          <w:rFonts w:ascii="Times New Roman" w:hAnsi="Times New Roman" w:cs="Times New Roman"/>
-          <w:b/>
-          <w:szCs w:val="20"/>
-        </w:rPr>
-        <w:t>ure 9</w:t>
-      </w:r>
-      <w:r>
-        <w:rPr>
-          <w:rFonts w:ascii="Times New Roman" w:hAnsi="Times New Roman" w:cs="Times New Roman"/>
-          <w:szCs w:val="20"/>
-        </w:rPr>
-        <w:t xml:space="preserve"> that may be unrealistic in true patient anatomies, it is difficult to determine whether these trends are a characteristic of the RT1 parameter, or whether geometric similarity between all smooth, symmetric idealized aneurysms in this study inhibits analysis of RT1’s ability to quantify nuanced hemodynamics. </w:t>
-      </w:r>
-    </w:p>
-    <w:p>
-      <w:pPr>
-        <w:ind w:firstLine="720"/>
-        <w:rPr>
-          <w:rFonts w:ascii="Times New Roman" w:hAnsi="Times New Roman" w:cs="Times New Roman"/>
-          <w:szCs w:val="20"/>
-        </w:rPr>
-      </w:pPr>
-      <w:r>
-        <w:rPr>
-          <w:rFonts w:ascii="Times New Roman" w:hAnsi="Times New Roman" w:cs="Times New Roman"/>
-          <w:szCs w:val="20"/>
-        </w:rPr>
-        <w:t xml:space="preserve">Although we have systematically investigated the role of shape parameters on aggregate measures of aneurysm hemodynamics, further work should continue to investigate the potential for low-dimensional representations of aneurysm geometry towards predicting CAA hemodynamics as a surrogate for improving clinical predictive value. Known correlations between aneurysm hemodynamic and geometric features suggest potential to link clinical measurements easily obtained from echocardiography or other routine imaging modalities with patient </w:t>
-      </w:r>
-      <w:r>
-        <w:rPr>
-          <w:rFonts w:ascii="Times New Roman" w:hAnsi="Times New Roman" w:cs="Times New Roman"/>
-          <w:szCs w:val="20"/>
-        </w:rPr>
-        <w:lastRenderedPageBreak/>
-        <w:t>outcome. Such approaches may form the basis for more sophisticated geometry-based risk stratification methods supporting clinical decision- making in assessment of KD patients.</w:t>
-      </w:r>
-    </w:p>
-    <w:p>
-      <w:pPr>
-        <w:ind w:firstLine="432"/>
-        <w:rPr>
-          <w:ins w:id="12" w:author="Alex" w:date="2019-06-20T15:28:00Z"/>
-          <w:rFonts w:ascii="Times New Roman" w:hAnsi="Times New Roman" w:cs="Times New Roman"/>
-          <w:szCs w:val="20"/>
-        </w:rPr>
-      </w:pPr>
-      <w:r>
-        <w:rPr>
-          <w:rFonts w:ascii="Times New Roman" w:hAnsi="Times New Roman" w:cs="Times New Roman"/>
-          <w:szCs w:val="20"/>
-        </w:rPr>
-        <w:t>Further work may also investigate fluid-solid interaction simulations. While we assumed that hemodynamics secondary to anatomical variation could be captured sufficiently accurately with rigid wall simulations,</w:t>
-      </w:r>
-      <w:r>
-        <w:rPr>
-          <w:rFonts w:ascii="Times New Roman" w:hAnsi="Times New Roman" w:cs="Times New Roman"/>
-          <w:szCs w:val="20"/>
-        </w:rPr>
-        <w:t xml:space="preserve"> </w:t>
-      </w:r>
-      <w:r>
-        <w:rPr>
-          <w:rFonts w:ascii="Times New Roman" w:hAnsi="Times New Roman" w:cs="Times New Roman"/>
-          <w:szCs w:val="20"/>
-        </w:rPr>
-        <w:t xml:space="preserve">with local hemodynamic changes due to vessel wall deformation playing only a marginal role, </w:t>
+        <w:t>with local hemodynamic changes due to vessel wall deformation playing only a marginal role</w:t>
+      </w:r>
+      <w:r>
+        <w:rPr>
+          <w:rFonts w:ascii="Times New Roman" w:hAnsi="Times New Roman" w:cs="Times New Roman"/>
+          <w:szCs w:val="20"/>
+        </w:rPr>
+        <w:t xml:space="preserve">. However, </w:t>
       </w:r>
       <w:r>
         <w:rPr>
@@ -5343,7 +5418,21 @@
           <w:rFonts w:ascii="Times New Roman" w:hAnsi="Times New Roman" w:cs="Times New Roman"/>
           <w:szCs w:val="20"/>
         </w:rPr>
-        <w:t>ating the characteristics of wall deformation in CAAs may also guide understanding of thrombosis and produce clinically relevant hemodynamic parameters.</w:t>
+        <w:t>ating the characteristics of wall deformation in CAAs may also guide understanding of thrombosis</w:t>
+      </w:r>
+      <w:r>
+        <w:rPr>
+          <w:rFonts w:ascii="Times New Roman" w:hAnsi="Times New Roman" w:cs="Times New Roman"/>
+          <w:szCs w:val="20"/>
+        </w:rPr>
+        <w:t xml:space="preserve">, improve physiological realism, and </w:t>
+      </w:r>
+      <w:r>
+        <w:rPr>
+          <w:rFonts w:ascii="Times New Roman" w:hAnsi="Times New Roman" w:cs="Times New Roman"/>
+          <w:szCs w:val="20"/>
+        </w:rPr>
+        <w:t>produce clinically relevant hemodynamic parameters.</w:t>
       </w:r>
       <w:r>
         <w:rPr>
@@ -5718,57 +5807,55 @@
         <w:rPr>
           <w:rFonts w:ascii="Times New Roman" w:hAnsi="Times New Roman" w:cs="Times New Roman"/>
         </w:rPr>
-        <w:t xml:space="preserve">[1] Burns JC, </w:t>
-      </w:r>
-      <w:proofErr w:type="spellStart"/>
-      <w:r>
-        <w:rPr>
-          <w:rFonts w:ascii="Times New Roman" w:hAnsi="Times New Roman" w:cs="Times New Roman"/>
-        </w:rPr>
-        <w:t>Shike</w:t>
-      </w:r>
-      <w:proofErr w:type="spellEnd"/>
-      <w:r>
-        <w:rPr>
-          <w:rFonts w:ascii="Times New Roman" w:hAnsi="Times New Roman" w:cs="Times New Roman"/>
-        </w:rPr>
-        <w:t xml:space="preserve"> H, Gordon JB, Malhotra A, </w:t>
-      </w:r>
-      <w:proofErr w:type="spellStart"/>
-      <w:r>
-        <w:rPr>
-          <w:rFonts w:ascii="Times New Roman" w:hAnsi="Times New Roman" w:cs="Times New Roman"/>
-        </w:rPr>
-        <w:t>Schoenweiter</w:t>
-      </w:r>
-      <w:proofErr w:type="spellEnd"/>
-      <w:r>
-        <w:rPr>
-          <w:rFonts w:ascii="Times New Roman" w:hAnsi="Times New Roman" w:cs="Times New Roman"/>
-        </w:rPr>
-        <w:t xml:space="preserve"> M, Kawasaki T. Sequelae of Kawasaki disease in adolescents and young adults. </w:t>
+        <w:t xml:space="preserve">[1] Burns JC, Shike H, Gordon JB, Malhotra A, Schoenweiter M, Kawasaki T. Sequelae of Kawasaki disease in adolescents and young adults. </w:t>
       </w:r>
       <w:r>
         <w:rPr>
           <w:rFonts w:ascii="Times New Roman" w:hAnsi="Times New Roman" w:cs="Times New Roman"/>
           <w:i/>
         </w:rPr>
-        <w:t xml:space="preserve">J Am Coll </w:t>
-      </w:r>
-      <w:proofErr w:type="spellStart"/>
+        <w:t>J Am Coll Cardiol</w:t>
+      </w:r>
+      <w:r>
+        <w:rPr>
+          <w:rFonts w:ascii="Times New Roman" w:hAnsi="Times New Roman" w:cs="Times New Roman"/>
+        </w:rPr>
+        <w:t>. 1996;28(1):253-257. Doi:10.1016/0735-1097(96)00099-X</w:t>
+      </w:r>
+    </w:p>
+    <w:p>
+      <w:pPr>
+        <w:pStyle w:val="NoSpacing"/>
+        <w:rPr>
+          <w:rFonts w:ascii="Times New Roman" w:hAnsi="Times New Roman" w:cs="Times New Roman"/>
+        </w:rPr>
+      </w:pPr>
+    </w:p>
+    <w:p>
+      <w:pPr>
+        <w:pStyle w:val="NoSpacing"/>
+        <w:rPr>
+          <w:rFonts w:ascii="Times New Roman" w:hAnsi="Times New Roman" w:cs="Times New Roman"/>
+        </w:rPr>
+      </w:pPr>
+      <w:r>
+        <w:rPr>
+          <w:rFonts w:ascii="Times New Roman" w:hAnsi="Times New Roman" w:cs="Times New Roman"/>
+        </w:rPr>
+        <w:t xml:space="preserve">[2] Burns JC. Kawasaki Disease update. </w:t>
+      </w:r>
       <w:r>
         <w:rPr>
           <w:rFonts w:ascii="Times New Roman" w:hAnsi="Times New Roman" w:cs="Times New Roman"/>
           <w:i/>
         </w:rPr>
-        <w:t>Cardiol</w:t>
-      </w:r>
-      <w:proofErr w:type="spellEnd"/>
-      <w:r>
-        <w:rPr>
-          <w:rFonts w:ascii="Times New Roman" w:hAnsi="Times New Roman" w:cs="Times New Roman"/>
-        </w:rPr>
-        <w:t>. 1996;28(1):253-257. Doi:10.1016/0735-1097(96)00099-X</w:t>
+        <w:t>Indian J Pediatr</w:t>
+      </w:r>
+      <w:r>
+        <w:rPr>
+          <w:rFonts w:ascii="Times New Roman" w:hAnsi="Times New Roman" w:cs="Times New Roman"/>
+        </w:rPr>
+        <w:t xml:space="preserve">. 2009;76(1):71-76. Doi:http://dx.doi.org/10.1007/s12098-009-003103. </w:t>
       </w:r>
     </w:p>
     <w:p>
@@ -5790,43 +5877,55 @@
         <w:rPr>
           <w:rFonts w:ascii="Times New Roman" w:hAnsi="Times New Roman" w:cs="Times New Roman"/>
         </w:rPr>
-        <w:t xml:space="preserve">[2] Burns JC. Kawasaki Disease update. </w:t>
+        <w:t xml:space="preserve">[3] Kato H, Sugimura T, Akagi T, Sato N, Hashino K, Maeno Y, Kazue T, Eto G, Yamakawa R. Long-term consequences of Kawasaki disease A 10- to 21-year follow up study of 594 patients. </w:t>
       </w:r>
       <w:r>
         <w:rPr>
           <w:rFonts w:ascii="Times New Roman" w:hAnsi="Times New Roman" w:cs="Times New Roman"/>
           <w:i/>
         </w:rPr>
-        <w:t xml:space="preserve">Indian J </w:t>
-      </w:r>
-      <w:proofErr w:type="spellStart"/>
+        <w:t>Circulation</w:t>
+      </w:r>
+      <w:r>
+        <w:rPr>
+          <w:rFonts w:ascii="Times New Roman" w:hAnsi="Times New Roman" w:cs="Times New Roman"/>
+        </w:rPr>
+        <w:t xml:space="preserve">. 1996;94:1379-1385. </w:t>
+      </w:r>
+    </w:p>
+    <w:p>
+      <w:pPr>
+        <w:pStyle w:val="NoSpacing"/>
+        <w:rPr>
+          <w:rFonts w:ascii="Times New Roman" w:hAnsi="Times New Roman" w:cs="Times New Roman"/>
+        </w:rPr>
+      </w:pPr>
+    </w:p>
+    <w:p>
+      <w:pPr>
+        <w:pStyle w:val="NoSpacing"/>
+        <w:rPr>
+          <w:rFonts w:ascii="Times New Roman" w:hAnsi="Times New Roman" w:cs="Times New Roman"/>
+        </w:rPr>
+      </w:pPr>
+      <w:r>
+        <w:rPr>
+          <w:rFonts w:ascii="Times New Roman" w:hAnsi="Times New Roman" w:cs="Times New Roman"/>
+        </w:rPr>
+        <w:t xml:space="preserve">[4] Rizk SRY, El Said G, Daniels LB, et al. Acute myocardial ischemia in adults secondary to missed Kawasaki disease in childhood. </w:t>
+      </w:r>
       <w:r>
         <w:rPr>
           <w:rFonts w:ascii="Times New Roman" w:hAnsi="Times New Roman" w:cs="Times New Roman"/>
           <w:i/>
         </w:rPr>
-        <w:t>Pediatr</w:t>
-      </w:r>
-      <w:proofErr w:type="spellEnd"/>
-      <w:r>
-        <w:rPr>
-          <w:rFonts w:ascii="Times New Roman" w:hAnsi="Times New Roman" w:cs="Times New Roman"/>
-        </w:rPr>
-        <w:t xml:space="preserve">. 2009;76(1):71-76. </w:t>
-      </w:r>
-      <w:proofErr w:type="spellStart"/>
-      <w:r>
-        <w:rPr>
-          <w:rFonts w:ascii="Times New Roman" w:hAnsi="Times New Roman" w:cs="Times New Roman"/>
-        </w:rPr>
-        <w:t>Doi:http</w:t>
-      </w:r>
-      <w:proofErr w:type="spellEnd"/>
-      <w:r>
-        <w:rPr>
-          <w:rFonts w:ascii="Times New Roman" w:hAnsi="Times New Roman" w:cs="Times New Roman"/>
-        </w:rPr>
-        <w:t xml:space="preserve">://dx.doi.org/10.1007/s12098-009-003103. </w:t>
+        <w:t>Am J Cardiol</w:t>
+      </w:r>
+      <w:r>
+        <w:rPr>
+          <w:rFonts w:ascii="Times New Roman" w:hAnsi="Times New Roman" w:cs="Times New Roman"/>
+        </w:rPr>
+        <w:t>. 2015;115(4)423-427. Doi:10.1016/j.amjcard.2014.11.024</w:t>
       </w:r>
     </w:p>
     <w:p>
@@ -5848,63 +5947,7 @@
         <w:rPr>
           <w:rFonts w:ascii="Times New Roman" w:hAnsi="Times New Roman" w:cs="Times New Roman"/>
         </w:rPr>
-        <w:t xml:space="preserve">[3] Kato H, Sugimura T, Akagi T, Sato N, </w:t>
-      </w:r>
-      <w:proofErr w:type="spellStart"/>
-      <w:r>
-        <w:rPr>
-          <w:rFonts w:ascii="Times New Roman" w:hAnsi="Times New Roman" w:cs="Times New Roman"/>
-        </w:rPr>
-        <w:t>Hashino</w:t>
-      </w:r>
-      <w:proofErr w:type="spellEnd"/>
-      <w:r>
-        <w:rPr>
-          <w:rFonts w:ascii="Times New Roman" w:hAnsi="Times New Roman" w:cs="Times New Roman"/>
-        </w:rPr>
-        <w:t xml:space="preserve"> K, </w:t>
-      </w:r>
-      <w:proofErr w:type="spellStart"/>
-      <w:r>
-        <w:rPr>
-          <w:rFonts w:ascii="Times New Roman" w:hAnsi="Times New Roman" w:cs="Times New Roman"/>
-        </w:rPr>
-        <w:t>Maeno</w:t>
-      </w:r>
-      <w:proofErr w:type="spellEnd"/>
-      <w:r>
-        <w:rPr>
-          <w:rFonts w:ascii="Times New Roman" w:hAnsi="Times New Roman" w:cs="Times New Roman"/>
-        </w:rPr>
-        <w:t xml:space="preserve"> Y, Kazue T, </w:t>
-      </w:r>
-      <w:proofErr w:type="spellStart"/>
-      <w:r>
-        <w:rPr>
-          <w:rFonts w:ascii="Times New Roman" w:hAnsi="Times New Roman" w:cs="Times New Roman"/>
-        </w:rPr>
-        <w:t>Eto</w:t>
-      </w:r>
-      <w:proofErr w:type="spellEnd"/>
-      <w:r>
-        <w:rPr>
-          <w:rFonts w:ascii="Times New Roman" w:hAnsi="Times New Roman" w:cs="Times New Roman"/>
-        </w:rPr>
-        <w:t xml:space="preserve"> G, </w:t>
-      </w:r>
-      <w:proofErr w:type="spellStart"/>
-      <w:r>
-        <w:rPr>
-          <w:rFonts w:ascii="Times New Roman" w:hAnsi="Times New Roman" w:cs="Times New Roman"/>
-        </w:rPr>
-        <w:t>Yamakawa</w:t>
-      </w:r>
-      <w:proofErr w:type="spellEnd"/>
-      <w:r>
-        <w:rPr>
-          <w:rFonts w:ascii="Times New Roman" w:hAnsi="Times New Roman" w:cs="Times New Roman"/>
-        </w:rPr>
-        <w:t xml:space="preserve"> R. Long-term consequences of Kawasaki disease A 10- to 21-year follow up study of 594 patients. </w:t>
+        <w:t xml:space="preserve">[5] McCrindle BW, Rowley AH, Newburger JW, Burns JC, Bolger AF, Gewitz M, Baker AL, Jackson MA, Takahashi M, Shah PB, Kobayashki T, Wu MH, Saji TT, Pahl E, American Heart Association Rheumatic Fever Ed, and Kawasaki Disease Committee of the Council on Cardiovascular Disease in the Young, Nursing CoCaS, Anesthesia CoCSa, Prevention aCoEa. Diagnosis, treatment, and long-term management of Kawasaki disease: A scientific statement for health professionals from the American Heart Association. </w:t>
       </w:r>
       <w:r>
         <w:rPr>
@@ -5917,7 +5960,7 @@
         <w:rPr>
           <w:rFonts w:ascii="Times New Roman" w:hAnsi="Times New Roman" w:cs="Times New Roman"/>
         </w:rPr>
-        <w:t xml:space="preserve">. 1996;94:1379-1385. </w:t>
+        <w:t xml:space="preserve">. 2017; 135:e927-e999. </w:t>
       </w:r>
     </w:p>
     <w:p>
@@ -5939,43 +5982,269 @@
         <w:rPr>
           <w:rFonts w:ascii="Times New Roman" w:hAnsi="Times New Roman" w:cs="Times New Roman"/>
         </w:rPr>
-        <w:t xml:space="preserve">[4] </w:t>
-      </w:r>
-      <w:proofErr w:type="spellStart"/>
-      <w:r>
-        <w:rPr>
-          <w:rFonts w:ascii="Times New Roman" w:hAnsi="Times New Roman" w:cs="Times New Roman"/>
-        </w:rPr>
-        <w:t>Rizk</w:t>
-      </w:r>
-      <w:proofErr w:type="spellEnd"/>
-      <w:r>
-        <w:rPr>
-          <w:rFonts w:ascii="Times New Roman" w:hAnsi="Times New Roman" w:cs="Times New Roman"/>
-        </w:rPr>
-        <w:t xml:space="preserve"> SRY, El Said G, Daniels LB, et al. Acute myocardial ischemia in adults secondary to missed Kawasaki disease in childhood. </w:t>
+        <w:t xml:space="preserve">[6] Tsuda E, Hirata T, Matsuo O, Abe T, Sugiyama H, Yamada O. The 30-year outcome of patients after myocardial infarction due to coronary artery lesions caused by Kawasaki disease. </w:t>
       </w:r>
       <w:r>
         <w:rPr>
           <w:rFonts w:ascii="Times New Roman" w:hAnsi="Times New Roman" w:cs="Times New Roman"/>
           <w:i/>
         </w:rPr>
-        <w:t xml:space="preserve">Am J </w:t>
-      </w:r>
-      <w:proofErr w:type="spellStart"/>
+        <w:t>Pediatr Cardiol</w:t>
+      </w:r>
+      <w:r>
+        <w:rPr>
+          <w:rFonts w:ascii="Times New Roman" w:hAnsi="Times New Roman" w:cs="Times New Roman"/>
+        </w:rPr>
+        <w:t>. 2011;32(2):176-182. doi:10.1007/s00246-010-9838-y.</w:t>
+      </w:r>
+    </w:p>
+    <w:p>
+      <w:pPr>
+        <w:pStyle w:val="NoSpacing"/>
+        <w:rPr>
+          <w:rFonts w:ascii="Times New Roman" w:hAnsi="Times New Roman" w:cs="Times New Roman"/>
+        </w:rPr>
+      </w:pPr>
+    </w:p>
+    <w:p>
+      <w:pPr>
+        <w:pStyle w:val="NoSpacing"/>
+        <w:rPr>
+          <w:rFonts w:ascii="Times New Roman" w:hAnsi="Times New Roman" w:cs="Times New Roman"/>
+        </w:rPr>
+      </w:pPr>
+      <w:r>
+        <w:rPr>
+          <w:rFonts w:ascii="Times New Roman" w:hAnsi="Times New Roman" w:cs="Times New Roman"/>
+        </w:rPr>
+        <w:t>[7] Grande</w:t>
+      </w:r>
+      <w:r>
+        <w:rPr>
+          <w:rFonts w:ascii="Times New Roman" w:hAnsi="Times New Roman" w:cs="Times New Roman"/>
+        </w:rPr>
+        <w:t xml:space="preserve"> </w:t>
+      </w:r>
+      <w:r>
+        <w:rPr>
+          <w:rFonts w:ascii="Times New Roman" w:hAnsi="Times New Roman" w:cs="Times New Roman"/>
+        </w:rPr>
+        <w:t>Gutierrez</w:t>
+      </w:r>
+      <w:r>
+        <w:rPr>
+          <w:rFonts w:ascii="Times New Roman" w:hAnsi="Times New Roman" w:cs="Times New Roman"/>
+        </w:rPr>
+        <w:t xml:space="preserve"> </w:t>
+      </w:r>
+      <w:r>
+        <w:rPr>
+          <w:rFonts w:ascii="Times New Roman" w:hAnsi="Times New Roman" w:cs="Times New Roman"/>
+        </w:rPr>
+        <w:t>N,</w:t>
+      </w:r>
+      <w:r>
+        <w:rPr>
+          <w:rFonts w:ascii="Times New Roman" w:hAnsi="Times New Roman" w:cs="Times New Roman"/>
+        </w:rPr>
+        <w:t xml:space="preserve"> </w:t>
+      </w:r>
+      <w:r>
+        <w:rPr>
+          <w:rFonts w:ascii="Times New Roman" w:hAnsi="Times New Roman" w:cs="Times New Roman"/>
+        </w:rPr>
+        <w:t>Shirinsky</w:t>
+      </w:r>
+      <w:r>
+        <w:rPr>
+          <w:rFonts w:ascii="Times New Roman" w:hAnsi="Times New Roman" w:cs="Times New Roman"/>
+        </w:rPr>
+        <w:t xml:space="preserve"> </w:t>
+      </w:r>
+      <w:r>
+        <w:rPr>
+          <w:rFonts w:ascii="Times New Roman" w:hAnsi="Times New Roman" w:cs="Times New Roman"/>
+        </w:rPr>
+        <w:t>O,</w:t>
+      </w:r>
+      <w:r>
+        <w:rPr>
+          <w:rFonts w:ascii="Times New Roman" w:hAnsi="Times New Roman" w:cs="Times New Roman"/>
+        </w:rPr>
+        <w:t xml:space="preserve"> </w:t>
+      </w:r>
+      <w:r>
+        <w:rPr>
+          <w:rFonts w:ascii="Times New Roman" w:hAnsi="Times New Roman" w:cs="Times New Roman"/>
+        </w:rPr>
+        <w:t>Gagarina</w:t>
+      </w:r>
+      <w:r>
+        <w:rPr>
+          <w:rFonts w:ascii="Times New Roman" w:hAnsi="Times New Roman" w:cs="Times New Roman"/>
+        </w:rPr>
+        <w:t xml:space="preserve"> </w:t>
+      </w:r>
+      <w:r>
+        <w:rPr>
+          <w:rFonts w:ascii="Times New Roman" w:hAnsi="Times New Roman" w:cs="Times New Roman"/>
+        </w:rPr>
+        <w:t>N,</w:t>
+      </w:r>
+      <w:r>
+        <w:rPr>
+          <w:rFonts w:ascii="Times New Roman" w:hAnsi="Times New Roman" w:cs="Times New Roman"/>
+        </w:rPr>
+        <w:t xml:space="preserve"> </w:t>
+      </w:r>
+      <w:r>
+        <w:rPr>
+          <w:rFonts w:ascii="Times New Roman" w:hAnsi="Times New Roman" w:cs="Times New Roman"/>
+        </w:rPr>
+        <w:t>Lyskina</w:t>
+      </w:r>
+      <w:r>
+        <w:rPr>
+          <w:rFonts w:ascii="Times New Roman" w:hAnsi="Times New Roman" w:cs="Times New Roman"/>
+        </w:rPr>
+        <w:t xml:space="preserve"> </w:t>
+      </w:r>
+      <w:r>
+        <w:rPr>
+          <w:rFonts w:ascii="Times New Roman" w:hAnsi="Times New Roman" w:cs="Times New Roman"/>
+        </w:rPr>
+        <w:t>G,</w:t>
+      </w:r>
+      <w:r>
+        <w:rPr>
+          <w:rFonts w:ascii="Times New Roman" w:hAnsi="Times New Roman" w:cs="Times New Roman"/>
+        </w:rPr>
+        <w:t xml:space="preserve"> </w:t>
+      </w:r>
+      <w:r>
+        <w:rPr>
+          <w:rFonts w:ascii="Times New Roman" w:hAnsi="Times New Roman" w:cs="Times New Roman"/>
+        </w:rPr>
+        <w:t>Fukazawa</w:t>
+      </w:r>
+      <w:r>
+        <w:rPr>
+          <w:rFonts w:ascii="Times New Roman" w:hAnsi="Times New Roman" w:cs="Times New Roman"/>
+        </w:rPr>
+        <w:t xml:space="preserve"> </w:t>
+      </w:r>
+      <w:r>
+        <w:rPr>
+          <w:rFonts w:ascii="Times New Roman" w:hAnsi="Times New Roman" w:cs="Times New Roman"/>
+        </w:rPr>
+        <w:t>R,</w:t>
+      </w:r>
+      <w:r>
+        <w:rPr>
+          <w:rFonts w:ascii="Times New Roman" w:hAnsi="Times New Roman" w:cs="Times New Roman"/>
+        </w:rPr>
+        <w:t xml:space="preserve"> </w:t>
+      </w:r>
+      <w:r>
+        <w:rPr>
+          <w:rFonts w:ascii="Times New Roman" w:hAnsi="Times New Roman" w:cs="Times New Roman"/>
+        </w:rPr>
+        <w:t>Ogawa</w:t>
+      </w:r>
+      <w:r>
+        <w:rPr>
+          <w:rFonts w:ascii="Times New Roman" w:hAnsi="Times New Roman" w:cs="Times New Roman"/>
+        </w:rPr>
+        <w:t xml:space="preserve"> </w:t>
+      </w:r>
+      <w:r>
+        <w:rPr>
+          <w:rFonts w:ascii="Times New Roman" w:hAnsi="Times New Roman" w:cs="Times New Roman"/>
+        </w:rPr>
+        <w:t>S,</w:t>
+      </w:r>
+      <w:r>
+        <w:rPr>
+          <w:rFonts w:ascii="Times New Roman" w:hAnsi="Times New Roman" w:cs="Times New Roman"/>
+        </w:rPr>
+        <w:t xml:space="preserve"> </w:t>
+      </w:r>
+      <w:r>
+        <w:rPr>
+          <w:rFonts w:ascii="Times New Roman" w:hAnsi="Times New Roman" w:cs="Times New Roman"/>
+        </w:rPr>
+        <w:t>Burns</w:t>
+      </w:r>
+      <w:r>
+        <w:rPr>
+          <w:rFonts w:ascii="Times New Roman" w:hAnsi="Times New Roman" w:cs="Times New Roman"/>
+        </w:rPr>
+        <w:t xml:space="preserve"> </w:t>
+      </w:r>
+      <w:r>
+        <w:rPr>
+          <w:rFonts w:ascii="Times New Roman" w:hAnsi="Times New Roman" w:cs="Times New Roman"/>
+        </w:rPr>
+        <w:t>JC,</w:t>
+      </w:r>
+      <w:r>
+        <w:rPr>
+          <w:rFonts w:ascii="Times New Roman" w:hAnsi="Times New Roman" w:cs="Times New Roman"/>
+        </w:rPr>
+        <w:t xml:space="preserve"> </w:t>
+      </w:r>
+      <w:r>
+        <w:rPr>
+          <w:rFonts w:ascii="Times New Roman" w:hAnsi="Times New Roman" w:cs="Times New Roman"/>
+        </w:rPr>
+        <w:t>Marsden</w:t>
+      </w:r>
+      <w:r>
+        <w:rPr>
+          <w:rFonts w:ascii="Times New Roman" w:hAnsi="Times New Roman" w:cs="Times New Roman"/>
+        </w:rPr>
+        <w:t xml:space="preserve"> </w:t>
+      </w:r>
+      <w:r>
+        <w:rPr>
+          <w:rFonts w:ascii="Times New Roman" w:hAnsi="Times New Roman" w:cs="Times New Roman"/>
+        </w:rPr>
+        <w:t>AL, Kahn AM. Assessment of coronary artery aneurysms caused by Kawasaki disease using transluminal attenuation gradient analysis of computerized tomography angiograms. Am J Cardiol. 2017;120:556–562.</w:t>
+      </w:r>
+    </w:p>
+    <w:p>
+      <w:pPr>
+        <w:pStyle w:val="NoSpacing"/>
+        <w:rPr>
+          <w:rFonts w:ascii="Times New Roman" w:hAnsi="Times New Roman" w:cs="Times New Roman"/>
+        </w:rPr>
+      </w:pPr>
+    </w:p>
+    <w:p>
+      <w:pPr>
+        <w:pStyle w:val="NoSpacing"/>
+        <w:rPr>
+          <w:rFonts w:ascii="Times New Roman" w:hAnsi="Times New Roman" w:cs="Times New Roman"/>
+        </w:rPr>
+      </w:pPr>
+      <w:r>
+        <w:rPr>
+          <w:rFonts w:ascii="Times New Roman" w:hAnsi="Times New Roman" w:cs="Times New Roman"/>
+        </w:rPr>
+        <w:t xml:space="preserve">[8]Senzaki H. Long-term outcome of Kawasaki disease. </w:t>
+      </w:r>
       <w:r>
         <w:rPr>
           <w:rFonts w:ascii="Times New Roman" w:hAnsi="Times New Roman" w:cs="Times New Roman"/>
           <w:i/>
         </w:rPr>
-        <w:t>Cardiol</w:t>
-      </w:r>
-      <w:proofErr w:type="spellEnd"/>
-      <w:r>
-        <w:rPr>
-          <w:rFonts w:ascii="Times New Roman" w:hAnsi="Times New Roman" w:cs="Times New Roman"/>
-        </w:rPr>
-        <w:t>. 2015;115(4)423-427. Doi:10.1016/j.amjcard.2014.11.024</w:t>
+        <w:t>Circulation</w:t>
+      </w:r>
+      <w:r>
+        <w:rPr>
+          <w:rFonts w:ascii="Times New Roman" w:hAnsi="Times New Roman" w:cs="Times New Roman"/>
+        </w:rPr>
+        <w:t xml:space="preserve">. 2008;118(25):2763-2772. Doi:10.1161/CIRCULATIONAHA.107.749515. </w:t>
       </w:r>
     </w:p>
     <w:p>
@@ -5997,146 +6266,20 @@
         <w:rPr>
           <w:rFonts w:ascii="Times New Roman" w:hAnsi="Times New Roman" w:cs="Times New Roman"/>
         </w:rPr>
-        <w:t xml:space="preserve">[5] </w:t>
-      </w:r>
-      <w:proofErr w:type="spellStart"/>
-      <w:r>
-        <w:rPr>
-          <w:rFonts w:ascii="Times New Roman" w:hAnsi="Times New Roman" w:cs="Times New Roman"/>
-        </w:rPr>
-        <w:t>McCrindle</w:t>
-      </w:r>
-      <w:proofErr w:type="spellEnd"/>
-      <w:r>
-        <w:rPr>
-          <w:rFonts w:ascii="Times New Roman" w:hAnsi="Times New Roman" w:cs="Times New Roman"/>
-        </w:rPr>
-        <w:t xml:space="preserve"> BW, Rowley AH, </w:t>
-      </w:r>
-      <w:proofErr w:type="spellStart"/>
-      <w:r>
-        <w:rPr>
-          <w:rFonts w:ascii="Times New Roman" w:hAnsi="Times New Roman" w:cs="Times New Roman"/>
-        </w:rPr>
-        <w:t>Newburger</w:t>
-      </w:r>
-      <w:proofErr w:type="spellEnd"/>
-      <w:r>
-        <w:rPr>
-          <w:rFonts w:ascii="Times New Roman" w:hAnsi="Times New Roman" w:cs="Times New Roman"/>
-        </w:rPr>
-        <w:t xml:space="preserve"> JW, Burns JC, Bolger AF, </w:t>
-      </w:r>
-      <w:proofErr w:type="spellStart"/>
-      <w:r>
-        <w:rPr>
-          <w:rFonts w:ascii="Times New Roman" w:hAnsi="Times New Roman" w:cs="Times New Roman"/>
-        </w:rPr>
-        <w:t>Gewitz</w:t>
-      </w:r>
-      <w:proofErr w:type="spellEnd"/>
-      <w:r>
-        <w:rPr>
-          <w:rFonts w:ascii="Times New Roman" w:hAnsi="Times New Roman" w:cs="Times New Roman"/>
-        </w:rPr>
-        <w:t xml:space="preserve"> M, Baker AL, Jackson MA, Takahashi M, Shah PB, </w:t>
-      </w:r>
-      <w:proofErr w:type="spellStart"/>
-      <w:r>
-        <w:rPr>
-          <w:rFonts w:ascii="Times New Roman" w:hAnsi="Times New Roman" w:cs="Times New Roman"/>
-        </w:rPr>
-        <w:t>Kobayashki</w:t>
-      </w:r>
-      <w:proofErr w:type="spellEnd"/>
-      <w:r>
-        <w:rPr>
-          <w:rFonts w:ascii="Times New Roman" w:hAnsi="Times New Roman" w:cs="Times New Roman"/>
-        </w:rPr>
-        <w:t xml:space="preserve"> T, Wu MH, </w:t>
-      </w:r>
-      <w:proofErr w:type="spellStart"/>
-      <w:r>
-        <w:rPr>
-          <w:rFonts w:ascii="Times New Roman" w:hAnsi="Times New Roman" w:cs="Times New Roman"/>
-        </w:rPr>
-        <w:t>Saji</w:t>
-      </w:r>
-      <w:proofErr w:type="spellEnd"/>
-      <w:r>
-        <w:rPr>
-          <w:rFonts w:ascii="Times New Roman" w:hAnsi="Times New Roman" w:cs="Times New Roman"/>
-        </w:rPr>
-        <w:t xml:space="preserve"> TT, </w:t>
-      </w:r>
-      <w:proofErr w:type="spellStart"/>
-      <w:r>
-        <w:rPr>
-          <w:rFonts w:ascii="Times New Roman" w:hAnsi="Times New Roman" w:cs="Times New Roman"/>
-        </w:rPr>
-        <w:t>Pahl</w:t>
-      </w:r>
-      <w:proofErr w:type="spellEnd"/>
-      <w:r>
-        <w:rPr>
-          <w:rFonts w:ascii="Times New Roman" w:hAnsi="Times New Roman" w:cs="Times New Roman"/>
-        </w:rPr>
-        <w:t xml:space="preserve"> E, American Heart Association Rheumatic Fever Ed, and Kawasaki Disease Committee of the Council on Cardiovascular Disease in the Young, Nursing </w:t>
-      </w:r>
-      <w:proofErr w:type="spellStart"/>
-      <w:r>
-        <w:rPr>
-          <w:rFonts w:ascii="Times New Roman" w:hAnsi="Times New Roman" w:cs="Times New Roman"/>
-        </w:rPr>
-        <w:t>CoCaS</w:t>
-      </w:r>
-      <w:proofErr w:type="spellEnd"/>
-      <w:r>
-        <w:rPr>
-          <w:rFonts w:ascii="Times New Roman" w:hAnsi="Times New Roman" w:cs="Times New Roman"/>
-        </w:rPr>
-        <w:t xml:space="preserve">, Anesthesia </w:t>
-      </w:r>
-      <w:proofErr w:type="spellStart"/>
-      <w:r>
-        <w:rPr>
-          <w:rFonts w:ascii="Times New Roman" w:hAnsi="Times New Roman" w:cs="Times New Roman"/>
-        </w:rPr>
-        <w:t>CoCSa</w:t>
-      </w:r>
-      <w:proofErr w:type="spellEnd"/>
-      <w:r>
-        <w:rPr>
-          <w:rFonts w:ascii="Times New Roman" w:hAnsi="Times New Roman" w:cs="Times New Roman"/>
-        </w:rPr>
-        <w:t xml:space="preserve">, Prevention </w:t>
-      </w:r>
-      <w:proofErr w:type="spellStart"/>
-      <w:r>
-        <w:rPr>
-          <w:rFonts w:ascii="Times New Roman" w:hAnsi="Times New Roman" w:cs="Times New Roman"/>
-        </w:rPr>
-        <w:t>aCoEa</w:t>
-      </w:r>
-      <w:proofErr w:type="spellEnd"/>
-      <w:r>
-        <w:rPr>
-          <w:rFonts w:ascii="Times New Roman" w:hAnsi="Times New Roman" w:cs="Times New Roman"/>
-        </w:rPr>
-        <w:t xml:space="preserve">. Diagnosis, treatment, and long-term management of Kawasaki disease: A scientific statement for health professionals from the American Heart Association. </w:t>
+        <w:t xml:space="preserve">[9] Ohkubo T, Fukazawa R, Ikegami E, Ogawa S. Reduced shear stress and disturbed flow may lead to coronary aneurysm and thrombus formation. </w:t>
       </w:r>
       <w:r>
         <w:rPr>
           <w:rFonts w:ascii="Times New Roman" w:hAnsi="Times New Roman" w:cs="Times New Roman"/>
           <w:i/>
         </w:rPr>
-        <w:t>Circulation</w:t>
-      </w:r>
-      <w:r>
-        <w:rPr>
-          <w:rFonts w:ascii="Times New Roman" w:hAnsi="Times New Roman" w:cs="Times New Roman"/>
-        </w:rPr>
-        <w:t xml:space="preserve">. 2017; 135:e927-e999. </w:t>
+        <w:t>Pediatr Int.</w:t>
+      </w:r>
+      <w:r>
+        <w:rPr>
+          <w:rFonts w:ascii="Times New Roman" w:hAnsi="Times New Roman" w:cs="Times New Roman"/>
+        </w:rPr>
+        <w:t xml:space="preserve"> 2007;49:1-7. </w:t>
       </w:r>
     </w:p>
     <w:p>
@@ -6158,38 +6301,90 @@
         <w:rPr>
           <w:rFonts w:ascii="Times New Roman" w:hAnsi="Times New Roman" w:cs="Times New Roman"/>
         </w:rPr>
-        <w:t xml:space="preserve">[6] Tsuda E, Hirata T, Matsuo O, Abe T, Sugiyama H, Yamada O. The 30-year outcome of patients after myocardial infarction due to coronary artery lesions caused by Kawasaki disease. </w:t>
-      </w:r>
-      <w:proofErr w:type="spellStart"/>
+        <w:t xml:space="preserve">[10] Grande Gutierrez N, Matthew M, MicCrindle BW, et al. Hemodynamic variables in aneurysms are associated with thrombotic risk in children with Kawasaki disease. </w:t>
+      </w:r>
       <w:r>
         <w:rPr>
           <w:rFonts w:ascii="Times New Roman" w:hAnsi="Times New Roman" w:cs="Times New Roman"/>
           <w:i/>
         </w:rPr>
-        <w:t>Pediatr</w:t>
-      </w:r>
-      <w:proofErr w:type="spellEnd"/>
+        <w:t>International Journal of Cardiology</w:t>
+      </w:r>
+      <w:r>
+        <w:rPr>
+          <w:rFonts w:ascii="Times New Roman" w:hAnsi="Times New Roman" w:cs="Times New Roman"/>
+        </w:rPr>
+        <w:t>, 2019;281:15-21. Doi:10.1016/J.IJCARD.2019.01.092.</w:t>
+      </w:r>
+    </w:p>
+    <w:p>
+      <w:pPr>
+        <w:pStyle w:val="NoSpacing"/>
+        <w:rPr>
+          <w:rFonts w:ascii="Times New Roman" w:hAnsi="Times New Roman" w:cs="Times New Roman"/>
+        </w:rPr>
+      </w:pPr>
+    </w:p>
+    <w:p>
+      <w:pPr>
+        <w:pStyle w:val="NoSpacing"/>
+        <w:rPr>
+          <w:rFonts w:ascii="Times New Roman" w:hAnsi="Times New Roman" w:cs="Times New Roman"/>
+        </w:rPr>
+      </w:pPr>
+      <w:r>
+        <w:rPr>
+          <w:rFonts w:ascii="Times New Roman" w:hAnsi="Times New Roman" w:cs="Times New Roman"/>
+        </w:rPr>
+        <w:t xml:space="preserve">[11] Grande Gutierrez N, Kahn A, Burns JC, Marsden AL. Computational blood flow simulations in Kawasaki disease patients: Insight into coronary artery aneurysm hemodynamics. </w:t>
+      </w:r>
       <w:r>
         <w:rPr>
           <w:rFonts w:ascii="Times New Roman" w:hAnsi="Times New Roman" w:cs="Times New Roman"/>
           <w:i/>
         </w:rPr>
-        <w:t xml:space="preserve"> </w:t>
-      </w:r>
-      <w:proofErr w:type="spellStart"/>
+        <w:t>Global Cardiology Science &amp; Practice</w:t>
+      </w:r>
+      <w:r>
+        <w:rPr>
+          <w:rFonts w:ascii="Times New Roman" w:hAnsi="Times New Roman" w:cs="Times New Roman"/>
+        </w:rPr>
+        <w:t>. 2017:29</w:t>
+      </w:r>
+    </w:p>
+    <w:p>
+      <w:pPr>
+        <w:pStyle w:val="NoSpacing"/>
+        <w:rPr>
+          <w:rFonts w:ascii="Times New Roman" w:hAnsi="Times New Roman" w:cs="Times New Roman"/>
+        </w:rPr>
+      </w:pPr>
+    </w:p>
+    <w:p>
+      <w:pPr>
+        <w:pStyle w:val="NoSpacing"/>
+        <w:rPr>
+          <w:rFonts w:ascii="Times New Roman" w:hAnsi="Times New Roman" w:cs="Times New Roman"/>
+        </w:rPr>
+      </w:pPr>
+      <w:r>
+        <w:rPr>
+          <w:rFonts w:ascii="Times New Roman" w:hAnsi="Times New Roman" w:cs="Times New Roman"/>
+        </w:rPr>
+        <w:t xml:space="preserve">[12] Sengupta D, Kahn AM, Burns JC, Sankaran S, Shadden SC, Marsden AL. Image-based modeling of hemodynamics in coronary artery aneurysms caused by Kawasaki disease. </w:t>
+      </w:r>
       <w:r>
         <w:rPr>
           <w:rFonts w:ascii="Times New Roman" w:hAnsi="Times New Roman" w:cs="Times New Roman"/>
           <w:i/>
         </w:rPr>
-        <w:t>Cardiol</w:t>
-      </w:r>
-      <w:proofErr w:type="spellEnd"/>
-      <w:r>
-        <w:rPr>
-          <w:rFonts w:ascii="Times New Roman" w:hAnsi="Times New Roman" w:cs="Times New Roman"/>
-        </w:rPr>
-        <w:t>. 2011;32(2):176-182. doi:10.1007/s00246-010-9838-y.</w:t>
+        <w:t>Biomech Model Mechanobiol.</w:t>
+      </w:r>
+      <w:r>
+        <w:rPr>
+          <w:rFonts w:ascii="Times New Roman" w:hAnsi="Times New Roman" w:cs="Times New Roman"/>
+        </w:rPr>
+        <w:t xml:space="preserve"> 2012;11:915-932. </w:t>
       </w:r>
     </w:p>
     <w:p>
@@ -6211,217 +6406,20 @@
         <w:rPr>
           <w:rFonts w:ascii="Times New Roman" w:hAnsi="Times New Roman" w:cs="Times New Roman"/>
         </w:rPr>
-        <w:t>[7] Grande</w:t>
-      </w:r>
-      <w:r>
-        <w:rPr>
-          <w:rFonts w:ascii="Times New Roman" w:hAnsi="Times New Roman" w:cs="Times New Roman"/>
-        </w:rPr>
-        <w:t xml:space="preserve"> </w:t>
-      </w:r>
-      <w:r>
-        <w:rPr>
-          <w:rFonts w:ascii="Times New Roman" w:hAnsi="Times New Roman" w:cs="Times New Roman"/>
-        </w:rPr>
-        <w:t>Gutierrez</w:t>
-      </w:r>
-      <w:r>
-        <w:rPr>
-          <w:rFonts w:ascii="Times New Roman" w:hAnsi="Times New Roman" w:cs="Times New Roman"/>
-        </w:rPr>
-        <w:t xml:space="preserve"> </w:t>
-      </w:r>
-      <w:r>
-        <w:rPr>
-          <w:rFonts w:ascii="Times New Roman" w:hAnsi="Times New Roman" w:cs="Times New Roman"/>
-        </w:rPr>
-        <w:t>N,</w:t>
-      </w:r>
-      <w:r>
-        <w:rPr>
-          <w:rFonts w:ascii="Times New Roman" w:hAnsi="Times New Roman" w:cs="Times New Roman"/>
-        </w:rPr>
-        <w:t xml:space="preserve"> </w:t>
-      </w:r>
-      <w:proofErr w:type="spellStart"/>
-      <w:r>
-        <w:rPr>
-          <w:rFonts w:ascii="Times New Roman" w:hAnsi="Times New Roman" w:cs="Times New Roman"/>
-        </w:rPr>
-        <w:t>Shirinsky</w:t>
-      </w:r>
-      <w:proofErr w:type="spellEnd"/>
-      <w:r>
-        <w:rPr>
-          <w:rFonts w:ascii="Times New Roman" w:hAnsi="Times New Roman" w:cs="Times New Roman"/>
-        </w:rPr>
-        <w:t xml:space="preserve"> </w:t>
-      </w:r>
-      <w:r>
-        <w:rPr>
-          <w:rFonts w:ascii="Times New Roman" w:hAnsi="Times New Roman" w:cs="Times New Roman"/>
-        </w:rPr>
-        <w:t>O,</w:t>
-      </w:r>
-      <w:r>
-        <w:rPr>
-          <w:rFonts w:ascii="Times New Roman" w:hAnsi="Times New Roman" w:cs="Times New Roman"/>
-        </w:rPr>
-        <w:t xml:space="preserve"> </w:t>
-      </w:r>
-      <w:r>
-        <w:rPr>
-          <w:rFonts w:ascii="Times New Roman" w:hAnsi="Times New Roman" w:cs="Times New Roman"/>
-        </w:rPr>
-        <w:t>Gagarina</w:t>
-      </w:r>
-      <w:r>
-        <w:rPr>
-          <w:rFonts w:ascii="Times New Roman" w:hAnsi="Times New Roman" w:cs="Times New Roman"/>
-        </w:rPr>
-        <w:t xml:space="preserve"> </w:t>
-      </w:r>
-      <w:r>
-        <w:rPr>
-          <w:rFonts w:ascii="Times New Roman" w:hAnsi="Times New Roman" w:cs="Times New Roman"/>
-        </w:rPr>
-        <w:t>N,</w:t>
-      </w:r>
-      <w:r>
-        <w:rPr>
-          <w:rFonts w:ascii="Times New Roman" w:hAnsi="Times New Roman" w:cs="Times New Roman"/>
-        </w:rPr>
-        <w:t xml:space="preserve"> </w:t>
-      </w:r>
-      <w:proofErr w:type="spellStart"/>
-      <w:r>
-        <w:rPr>
-          <w:rFonts w:ascii="Times New Roman" w:hAnsi="Times New Roman" w:cs="Times New Roman"/>
-        </w:rPr>
-        <w:t>Lyskina</w:t>
-      </w:r>
-      <w:proofErr w:type="spellEnd"/>
-      <w:r>
-        <w:rPr>
-          <w:rFonts w:ascii="Times New Roman" w:hAnsi="Times New Roman" w:cs="Times New Roman"/>
-        </w:rPr>
-        <w:t xml:space="preserve"> </w:t>
-      </w:r>
-      <w:r>
-        <w:rPr>
-          <w:rFonts w:ascii="Times New Roman" w:hAnsi="Times New Roman" w:cs="Times New Roman"/>
-        </w:rPr>
-        <w:t>G,</w:t>
-      </w:r>
-      <w:r>
-        <w:rPr>
-          <w:rFonts w:ascii="Times New Roman" w:hAnsi="Times New Roman" w:cs="Times New Roman"/>
-        </w:rPr>
-        <w:t xml:space="preserve"> </w:t>
-      </w:r>
-      <w:r>
-        <w:rPr>
-          <w:rFonts w:ascii="Times New Roman" w:hAnsi="Times New Roman" w:cs="Times New Roman"/>
-        </w:rPr>
-        <w:t>Fukazawa</w:t>
-      </w:r>
-      <w:r>
-        <w:rPr>
-          <w:rFonts w:ascii="Times New Roman" w:hAnsi="Times New Roman" w:cs="Times New Roman"/>
-        </w:rPr>
-        <w:t xml:space="preserve"> </w:t>
-      </w:r>
-      <w:r>
-        <w:rPr>
-          <w:rFonts w:ascii="Times New Roman" w:hAnsi="Times New Roman" w:cs="Times New Roman"/>
-        </w:rPr>
-        <w:t>R,</w:t>
-      </w:r>
-      <w:r>
-        <w:rPr>
-          <w:rFonts w:ascii="Times New Roman" w:hAnsi="Times New Roman" w:cs="Times New Roman"/>
-        </w:rPr>
-        <w:t xml:space="preserve"> </w:t>
-      </w:r>
-      <w:r>
-        <w:rPr>
-          <w:rFonts w:ascii="Times New Roman" w:hAnsi="Times New Roman" w:cs="Times New Roman"/>
-        </w:rPr>
-        <w:t>Ogawa</w:t>
-      </w:r>
-      <w:r>
-        <w:rPr>
-          <w:rFonts w:ascii="Times New Roman" w:hAnsi="Times New Roman" w:cs="Times New Roman"/>
-        </w:rPr>
-        <w:t xml:space="preserve"> </w:t>
-      </w:r>
-      <w:r>
-        <w:rPr>
-          <w:rFonts w:ascii="Times New Roman" w:hAnsi="Times New Roman" w:cs="Times New Roman"/>
-        </w:rPr>
-        <w:t>S,</w:t>
-      </w:r>
-      <w:r>
-        <w:rPr>
-          <w:rFonts w:ascii="Times New Roman" w:hAnsi="Times New Roman" w:cs="Times New Roman"/>
-        </w:rPr>
-        <w:t xml:space="preserve"> </w:t>
-      </w:r>
-      <w:r>
-        <w:rPr>
-          <w:rFonts w:ascii="Times New Roman" w:hAnsi="Times New Roman" w:cs="Times New Roman"/>
-        </w:rPr>
-        <w:t>Burns</w:t>
-      </w:r>
-      <w:r>
-        <w:rPr>
-          <w:rFonts w:ascii="Times New Roman" w:hAnsi="Times New Roman" w:cs="Times New Roman"/>
-        </w:rPr>
-        <w:t xml:space="preserve"> </w:t>
-      </w:r>
-      <w:r>
-        <w:rPr>
-          <w:rFonts w:ascii="Times New Roman" w:hAnsi="Times New Roman" w:cs="Times New Roman"/>
-        </w:rPr>
-        <w:t>JC,</w:t>
-      </w:r>
-      <w:r>
-        <w:rPr>
-          <w:rFonts w:ascii="Times New Roman" w:hAnsi="Times New Roman" w:cs="Times New Roman"/>
-        </w:rPr>
-        <w:t xml:space="preserve"> </w:t>
-      </w:r>
-      <w:r>
-        <w:rPr>
-          <w:rFonts w:ascii="Times New Roman" w:hAnsi="Times New Roman" w:cs="Times New Roman"/>
-        </w:rPr>
-        <w:t>Marsden</w:t>
-      </w:r>
-      <w:r>
-        <w:rPr>
-          <w:rFonts w:ascii="Times New Roman" w:hAnsi="Times New Roman" w:cs="Times New Roman"/>
-        </w:rPr>
-        <w:t xml:space="preserve"> </w:t>
-      </w:r>
-      <w:r>
-        <w:rPr>
-          <w:rFonts w:ascii="Times New Roman" w:hAnsi="Times New Roman" w:cs="Times New Roman"/>
-        </w:rPr>
-        <w:t xml:space="preserve">AL, Kahn AM. Assessment of coronary artery aneurysms caused by Kawasaki disease using transluminal attenuation gradient analysis of computerized tomography angiograms. Am J </w:t>
-      </w:r>
-      <w:proofErr w:type="spellStart"/>
-      <w:r>
-        <w:rPr>
-          <w:rFonts w:ascii="Times New Roman" w:hAnsi="Times New Roman" w:cs="Times New Roman"/>
-        </w:rPr>
-        <w:t>Cardiol</w:t>
-      </w:r>
-      <w:proofErr w:type="spellEnd"/>
-      <w:r>
-        <w:rPr>
-          <w:rFonts w:ascii="Times New Roman" w:hAnsi="Times New Roman" w:cs="Times New Roman"/>
-        </w:rPr>
-        <w:t>. 2017;120:556–562.</w:t>
+        <w:t xml:space="preserve">[13] Sengupta D, Kahn AM, Kung E, Esmaily Moghadam M, Shirinsky O, Lyskina GA, Burns JC, Marsden AL. Thrombotic risk stratification using computational modeling in patients with coronary artery aneurysms following Kawasaki disease. </w:t>
+      </w:r>
+      <w:r>
+        <w:rPr>
+          <w:rFonts w:ascii="Times New Roman" w:hAnsi="Times New Roman" w:cs="Times New Roman"/>
+          <w:i/>
+        </w:rPr>
+        <w:t>Biomech Model Mechanobiol</w:t>
+      </w:r>
+      <w:r>
+        <w:rPr>
+          <w:rFonts w:ascii="Times New Roman" w:hAnsi="Times New Roman" w:cs="Times New Roman"/>
+        </w:rPr>
+        <w:t xml:space="preserve">. 2014;13:1261-1276. </w:t>
       </w:r>
     </w:p>
     <w:p>
@@ -6443,34 +6441,20 @@
         <w:rPr>
           <w:rFonts w:ascii="Times New Roman" w:hAnsi="Times New Roman" w:cs="Times New Roman"/>
         </w:rPr>
-        <w:t>[8]</w:t>
-      </w:r>
-      <w:proofErr w:type="spellStart"/>
-      <w:r>
-        <w:rPr>
-          <w:rFonts w:ascii="Times New Roman" w:hAnsi="Times New Roman" w:cs="Times New Roman"/>
-        </w:rPr>
-        <w:t>Senzaki</w:t>
-      </w:r>
-      <w:proofErr w:type="spellEnd"/>
-      <w:r>
-        <w:rPr>
-          <w:rFonts w:ascii="Times New Roman" w:hAnsi="Times New Roman" w:cs="Times New Roman"/>
-        </w:rPr>
-        <w:t xml:space="preserve"> H. Long-term outcome of Kawasaki disease. </w:t>
+        <w:t xml:space="preserve">[14] Updegrove A, Wilson NM, Merkow J, Lan H, Marsden AL, Shadden SC. Simvascular: An open source pipeline for cardiovascular simulation. </w:t>
       </w:r>
       <w:r>
         <w:rPr>
           <w:rFonts w:ascii="Times New Roman" w:hAnsi="Times New Roman" w:cs="Times New Roman"/>
           <w:i/>
         </w:rPr>
-        <w:t>Circulation</w:t>
-      </w:r>
-      <w:r>
-        <w:rPr>
-          <w:rFonts w:ascii="Times New Roman" w:hAnsi="Times New Roman" w:cs="Times New Roman"/>
-        </w:rPr>
-        <w:t xml:space="preserve">. 2008;118(25):2763-2772. Doi:10.1161/CIRCULATIONAHA.107.749515. </w:t>
+        <w:t>Ann Biome Eng.</w:t>
+      </w:r>
+      <w:r>
+        <w:rPr>
+          <w:rFonts w:ascii="Times New Roman" w:hAnsi="Times New Roman" w:cs="Times New Roman"/>
+        </w:rPr>
+        <w:t xml:space="preserve"> 2017; 45:525-541. </w:t>
       </w:r>
     </w:p>
     <w:p>
@@ -6492,447 +6476,15 @@
         <w:rPr>
           <w:rFonts w:ascii="Times New Roman" w:hAnsi="Times New Roman" w:cs="Times New Roman"/>
         </w:rPr>
-        <w:t xml:space="preserve">[9] Ohkubo T, Fukazawa R, Ikegami E, Ogawa S. Reduced shear stress and disturbed flow may lead to coronary aneurysm and thrombus formation. </w:t>
-      </w:r>
-      <w:proofErr w:type="spellStart"/>
+        <w:lastRenderedPageBreak/>
+        <w:t xml:space="preserve">[15] Dallaire F, Dahdah N. New equations and a critical appraisal of coronary artery Z scores in healthy children. </w:t>
+      </w:r>
       <w:r>
         <w:rPr>
           <w:rFonts w:ascii="Times New Roman" w:hAnsi="Times New Roman" w:cs="Times New Roman"/>
           <w:i/>
         </w:rPr>
-        <w:t>Pediatr</w:t>
-      </w:r>
-      <w:proofErr w:type="spellEnd"/>
-      <w:r>
-        <w:rPr>
-          <w:rFonts w:ascii="Times New Roman" w:hAnsi="Times New Roman" w:cs="Times New Roman"/>
-          <w:i/>
-        </w:rPr>
-        <w:t xml:space="preserve"> Int.</w:t>
-      </w:r>
-      <w:r>
-        <w:rPr>
-          <w:rFonts w:ascii="Times New Roman" w:hAnsi="Times New Roman" w:cs="Times New Roman"/>
-        </w:rPr>
-        <w:t xml:space="preserve"> 2007;49:1-7. </w:t>
-      </w:r>
-    </w:p>
-    <w:p>
-      <w:pPr>
-        <w:pStyle w:val="NoSpacing"/>
-        <w:rPr>
-          <w:rFonts w:ascii="Times New Roman" w:hAnsi="Times New Roman" w:cs="Times New Roman"/>
-        </w:rPr>
-      </w:pPr>
-    </w:p>
-    <w:p>
-      <w:pPr>
-        <w:pStyle w:val="NoSpacing"/>
-        <w:rPr>
-          <w:rFonts w:ascii="Times New Roman" w:hAnsi="Times New Roman" w:cs="Times New Roman"/>
-        </w:rPr>
-      </w:pPr>
-      <w:r>
-        <w:rPr>
-          <w:rFonts w:ascii="Times New Roman" w:hAnsi="Times New Roman" w:cs="Times New Roman"/>
-        </w:rPr>
-        <w:t xml:space="preserve">[10] Grande Gutierrez N, Matthew M, </w:t>
-      </w:r>
-      <w:proofErr w:type="spellStart"/>
-      <w:r>
-        <w:rPr>
-          <w:rFonts w:ascii="Times New Roman" w:hAnsi="Times New Roman" w:cs="Times New Roman"/>
-        </w:rPr>
-        <w:t>MicCrindle</w:t>
-      </w:r>
-      <w:proofErr w:type="spellEnd"/>
-      <w:r>
-        <w:rPr>
-          <w:rFonts w:ascii="Times New Roman" w:hAnsi="Times New Roman" w:cs="Times New Roman"/>
-        </w:rPr>
-        <w:t xml:space="preserve"> BW, et al. Hemodynamic variables in aneurysms are associated with thrombotic risk in children with Kawasaki disease. </w:t>
-      </w:r>
-      <w:r>
-        <w:rPr>
-          <w:rFonts w:ascii="Times New Roman" w:hAnsi="Times New Roman" w:cs="Times New Roman"/>
-          <w:i/>
-        </w:rPr>
-        <w:t>International Journal of Cardiology</w:t>
-      </w:r>
-      <w:r>
-        <w:rPr>
-          <w:rFonts w:ascii="Times New Roman" w:hAnsi="Times New Roman" w:cs="Times New Roman"/>
-        </w:rPr>
-        <w:t>, 2019;281:15-21. Doi:10.1016/J.IJCARD.2019.01.092.</w:t>
-      </w:r>
-    </w:p>
-    <w:p>
-      <w:pPr>
-        <w:pStyle w:val="NoSpacing"/>
-        <w:rPr>
-          <w:rFonts w:ascii="Times New Roman" w:hAnsi="Times New Roman" w:cs="Times New Roman"/>
-        </w:rPr>
-      </w:pPr>
-    </w:p>
-    <w:p>
-      <w:pPr>
-        <w:pStyle w:val="NoSpacing"/>
-        <w:rPr>
-          <w:rFonts w:ascii="Times New Roman" w:hAnsi="Times New Roman" w:cs="Times New Roman"/>
-        </w:rPr>
-      </w:pPr>
-      <w:r>
-        <w:rPr>
-          <w:rFonts w:ascii="Times New Roman" w:hAnsi="Times New Roman" w:cs="Times New Roman"/>
-        </w:rPr>
-        <w:t xml:space="preserve">[11] Grande Gutierrez N, Kahn A, Burns JC, Marsden AL. Computational blood flow simulations in Kawasaki disease patients: Insight into coronary artery aneurysm hemodynamics. </w:t>
-      </w:r>
-      <w:r>
-        <w:rPr>
-          <w:rFonts w:ascii="Times New Roman" w:hAnsi="Times New Roman" w:cs="Times New Roman"/>
-          <w:i/>
-        </w:rPr>
-        <w:t>Global Cardiology Science &amp; Practice</w:t>
-      </w:r>
-      <w:r>
-        <w:rPr>
-          <w:rFonts w:ascii="Times New Roman" w:hAnsi="Times New Roman" w:cs="Times New Roman"/>
-        </w:rPr>
-        <w:t>. 2017:29</w:t>
-      </w:r>
-    </w:p>
-    <w:p>
-      <w:pPr>
-        <w:pStyle w:val="NoSpacing"/>
-        <w:rPr>
-          <w:rFonts w:ascii="Times New Roman" w:hAnsi="Times New Roman" w:cs="Times New Roman"/>
-        </w:rPr>
-      </w:pPr>
-    </w:p>
-    <w:p>
-      <w:pPr>
-        <w:pStyle w:val="NoSpacing"/>
-        <w:rPr>
-          <w:rFonts w:ascii="Times New Roman" w:hAnsi="Times New Roman" w:cs="Times New Roman"/>
-        </w:rPr>
-      </w:pPr>
-      <w:r>
-        <w:rPr>
-          <w:rFonts w:ascii="Times New Roman" w:hAnsi="Times New Roman" w:cs="Times New Roman"/>
-        </w:rPr>
-        <w:t xml:space="preserve">[12] Sengupta D, Kahn AM, Burns JC, Sankaran S, </w:t>
-      </w:r>
-      <w:proofErr w:type="spellStart"/>
-      <w:r>
-        <w:rPr>
-          <w:rFonts w:ascii="Times New Roman" w:hAnsi="Times New Roman" w:cs="Times New Roman"/>
-        </w:rPr>
-        <w:t>Shadden</w:t>
-      </w:r>
-      <w:proofErr w:type="spellEnd"/>
-      <w:r>
-        <w:rPr>
-          <w:rFonts w:ascii="Times New Roman" w:hAnsi="Times New Roman" w:cs="Times New Roman"/>
-        </w:rPr>
-        <w:t xml:space="preserve"> SC, Marsden AL. Image-based modeling of hemodynamics in coronary artery aneurysms caused by Kawasaki disease. </w:t>
-      </w:r>
-      <w:proofErr w:type="spellStart"/>
-      <w:r>
-        <w:rPr>
-          <w:rFonts w:ascii="Times New Roman" w:hAnsi="Times New Roman" w:cs="Times New Roman"/>
-          <w:i/>
-        </w:rPr>
-        <w:t>Biomech</w:t>
-      </w:r>
-      <w:proofErr w:type="spellEnd"/>
-      <w:r>
-        <w:rPr>
-          <w:rFonts w:ascii="Times New Roman" w:hAnsi="Times New Roman" w:cs="Times New Roman"/>
-          <w:i/>
-        </w:rPr>
-        <w:t xml:space="preserve"> Model </w:t>
-      </w:r>
-      <w:proofErr w:type="spellStart"/>
-      <w:r>
-        <w:rPr>
-          <w:rFonts w:ascii="Times New Roman" w:hAnsi="Times New Roman" w:cs="Times New Roman"/>
-          <w:i/>
-        </w:rPr>
-        <w:t>Mechanobiol</w:t>
-      </w:r>
-      <w:proofErr w:type="spellEnd"/>
-      <w:r>
-        <w:rPr>
-          <w:rFonts w:ascii="Times New Roman" w:hAnsi="Times New Roman" w:cs="Times New Roman"/>
-          <w:i/>
-        </w:rPr>
-        <w:t>.</w:t>
-      </w:r>
-      <w:r>
-        <w:rPr>
-          <w:rFonts w:ascii="Times New Roman" w:hAnsi="Times New Roman" w:cs="Times New Roman"/>
-        </w:rPr>
-        <w:t xml:space="preserve"> 2012;11:915-932. </w:t>
-      </w:r>
-    </w:p>
-    <w:p>
-      <w:pPr>
-        <w:pStyle w:val="NoSpacing"/>
-        <w:rPr>
-          <w:rFonts w:ascii="Times New Roman" w:hAnsi="Times New Roman" w:cs="Times New Roman"/>
-        </w:rPr>
-      </w:pPr>
-    </w:p>
-    <w:p>
-      <w:pPr>
-        <w:pStyle w:val="NoSpacing"/>
-        <w:rPr>
-          <w:rFonts w:ascii="Times New Roman" w:hAnsi="Times New Roman" w:cs="Times New Roman"/>
-        </w:rPr>
-      </w:pPr>
-      <w:r>
-        <w:rPr>
-          <w:rFonts w:ascii="Times New Roman" w:hAnsi="Times New Roman" w:cs="Times New Roman"/>
-        </w:rPr>
-        <w:t xml:space="preserve">[13] Sengupta D, Kahn AM, Kung E, </w:t>
-      </w:r>
-      <w:proofErr w:type="spellStart"/>
-      <w:r>
-        <w:rPr>
-          <w:rFonts w:ascii="Times New Roman" w:hAnsi="Times New Roman" w:cs="Times New Roman"/>
-        </w:rPr>
-        <w:t>Esmaily</w:t>
-      </w:r>
-      <w:proofErr w:type="spellEnd"/>
-      <w:r>
-        <w:rPr>
-          <w:rFonts w:ascii="Times New Roman" w:hAnsi="Times New Roman" w:cs="Times New Roman"/>
-        </w:rPr>
-        <w:t xml:space="preserve"> Moghadam M, </w:t>
-      </w:r>
-      <w:proofErr w:type="spellStart"/>
-      <w:r>
-        <w:rPr>
-          <w:rFonts w:ascii="Times New Roman" w:hAnsi="Times New Roman" w:cs="Times New Roman"/>
-        </w:rPr>
-        <w:t>Shirinsky</w:t>
-      </w:r>
-      <w:proofErr w:type="spellEnd"/>
-      <w:r>
-        <w:rPr>
-          <w:rFonts w:ascii="Times New Roman" w:hAnsi="Times New Roman" w:cs="Times New Roman"/>
-        </w:rPr>
-        <w:t xml:space="preserve"> O, </w:t>
-      </w:r>
-      <w:proofErr w:type="spellStart"/>
-      <w:r>
-        <w:rPr>
-          <w:rFonts w:ascii="Times New Roman" w:hAnsi="Times New Roman" w:cs="Times New Roman"/>
-        </w:rPr>
-        <w:t>Lyskina</w:t>
-      </w:r>
-      <w:proofErr w:type="spellEnd"/>
-      <w:r>
-        <w:rPr>
-          <w:rFonts w:ascii="Times New Roman" w:hAnsi="Times New Roman" w:cs="Times New Roman"/>
-        </w:rPr>
-        <w:t xml:space="preserve"> GA, Burns JC, Marsden AL. Thrombotic risk stratification using computational modeling in patients with coronary artery aneurysms following Kawasaki disease. </w:t>
-      </w:r>
-      <w:proofErr w:type="spellStart"/>
-      <w:r>
-        <w:rPr>
-          <w:rFonts w:ascii="Times New Roman" w:hAnsi="Times New Roman" w:cs="Times New Roman"/>
-          <w:i/>
-        </w:rPr>
-        <w:t>Biomech</w:t>
-      </w:r>
-      <w:proofErr w:type="spellEnd"/>
-      <w:r>
-        <w:rPr>
-          <w:rFonts w:ascii="Times New Roman" w:hAnsi="Times New Roman" w:cs="Times New Roman"/>
-          <w:i/>
-        </w:rPr>
-        <w:t xml:space="preserve"> Model </w:t>
-      </w:r>
-      <w:proofErr w:type="spellStart"/>
-      <w:r>
-        <w:rPr>
-          <w:rFonts w:ascii="Times New Roman" w:hAnsi="Times New Roman" w:cs="Times New Roman"/>
-          <w:i/>
-        </w:rPr>
-        <w:t>Mechanobiol</w:t>
-      </w:r>
-      <w:proofErr w:type="spellEnd"/>
-      <w:r>
-        <w:rPr>
-          <w:rFonts w:ascii="Times New Roman" w:hAnsi="Times New Roman" w:cs="Times New Roman"/>
-        </w:rPr>
-        <w:t xml:space="preserve">. 2014;13:1261-1276. </w:t>
-      </w:r>
-    </w:p>
-    <w:p>
-      <w:pPr>
-        <w:pStyle w:val="NoSpacing"/>
-        <w:rPr>
-          <w:rFonts w:ascii="Times New Roman" w:hAnsi="Times New Roman" w:cs="Times New Roman"/>
-        </w:rPr>
-      </w:pPr>
-    </w:p>
-    <w:p>
-      <w:pPr>
-        <w:pStyle w:val="NoSpacing"/>
-        <w:rPr>
-          <w:rFonts w:ascii="Times New Roman" w:hAnsi="Times New Roman" w:cs="Times New Roman"/>
-        </w:rPr>
-      </w:pPr>
-      <w:r>
-        <w:rPr>
-          <w:rFonts w:ascii="Times New Roman" w:hAnsi="Times New Roman" w:cs="Times New Roman"/>
-        </w:rPr>
-        <w:t xml:space="preserve">[14] </w:t>
-      </w:r>
-      <w:proofErr w:type="spellStart"/>
-      <w:r>
-        <w:rPr>
-          <w:rFonts w:ascii="Times New Roman" w:hAnsi="Times New Roman" w:cs="Times New Roman"/>
-        </w:rPr>
-        <w:t>Updegrove</w:t>
-      </w:r>
-      <w:proofErr w:type="spellEnd"/>
-      <w:r>
-        <w:rPr>
-          <w:rFonts w:ascii="Times New Roman" w:hAnsi="Times New Roman" w:cs="Times New Roman"/>
-        </w:rPr>
-        <w:t xml:space="preserve"> A, Wilson NM, </w:t>
-      </w:r>
-      <w:proofErr w:type="spellStart"/>
-      <w:r>
-        <w:rPr>
-          <w:rFonts w:ascii="Times New Roman" w:hAnsi="Times New Roman" w:cs="Times New Roman"/>
-        </w:rPr>
-        <w:t>Merkow</w:t>
-      </w:r>
-      <w:proofErr w:type="spellEnd"/>
-      <w:r>
-        <w:rPr>
-          <w:rFonts w:ascii="Times New Roman" w:hAnsi="Times New Roman" w:cs="Times New Roman"/>
-        </w:rPr>
-        <w:t xml:space="preserve"> J, Lan H, Marsden AL, </w:t>
-      </w:r>
-      <w:proofErr w:type="spellStart"/>
-      <w:r>
-        <w:rPr>
-          <w:rFonts w:ascii="Times New Roman" w:hAnsi="Times New Roman" w:cs="Times New Roman"/>
-        </w:rPr>
-        <w:t>Shadden</w:t>
-      </w:r>
-      <w:proofErr w:type="spellEnd"/>
-      <w:r>
-        <w:rPr>
-          <w:rFonts w:ascii="Times New Roman" w:hAnsi="Times New Roman" w:cs="Times New Roman"/>
-        </w:rPr>
-        <w:t xml:space="preserve"> SC. </w:t>
-      </w:r>
-      <w:proofErr w:type="spellStart"/>
-      <w:r>
-        <w:rPr>
-          <w:rFonts w:ascii="Times New Roman" w:hAnsi="Times New Roman" w:cs="Times New Roman"/>
-        </w:rPr>
-        <w:t>Simvascular</w:t>
-      </w:r>
-      <w:proofErr w:type="spellEnd"/>
-      <w:r>
-        <w:rPr>
-          <w:rFonts w:ascii="Times New Roman" w:hAnsi="Times New Roman" w:cs="Times New Roman"/>
-        </w:rPr>
-        <w:t xml:space="preserve">: An open source pipeline for cardiovascular simulation. </w:t>
-      </w:r>
-      <w:r>
-        <w:rPr>
-          <w:rFonts w:ascii="Times New Roman" w:hAnsi="Times New Roman" w:cs="Times New Roman"/>
-          <w:i/>
-        </w:rPr>
-        <w:t>Ann Biome Eng.</w:t>
-      </w:r>
-      <w:r>
-        <w:rPr>
-          <w:rFonts w:ascii="Times New Roman" w:hAnsi="Times New Roman" w:cs="Times New Roman"/>
-        </w:rPr>
-        <w:t xml:space="preserve"> 2017; 45:525-541. </w:t>
-      </w:r>
-    </w:p>
-    <w:p>
-      <w:pPr>
-        <w:pStyle w:val="NoSpacing"/>
-        <w:rPr>
-          <w:rFonts w:ascii="Times New Roman" w:hAnsi="Times New Roman" w:cs="Times New Roman"/>
-        </w:rPr>
-      </w:pPr>
-    </w:p>
-    <w:p>
-      <w:pPr>
-        <w:pStyle w:val="NoSpacing"/>
-        <w:rPr>
-          <w:rFonts w:ascii="Times New Roman" w:hAnsi="Times New Roman" w:cs="Times New Roman"/>
-        </w:rPr>
-      </w:pPr>
-      <w:r>
-        <w:rPr>
-          <w:rFonts w:ascii="Times New Roman" w:hAnsi="Times New Roman" w:cs="Times New Roman"/>
-        </w:rPr>
-        <w:lastRenderedPageBreak/>
-        <w:t xml:space="preserve">[15] </w:t>
-      </w:r>
-      <w:proofErr w:type="spellStart"/>
-      <w:r>
-        <w:rPr>
-          <w:rFonts w:ascii="Times New Roman" w:hAnsi="Times New Roman" w:cs="Times New Roman"/>
-        </w:rPr>
-        <w:t>Dallaire</w:t>
-      </w:r>
-      <w:proofErr w:type="spellEnd"/>
-      <w:r>
-        <w:rPr>
-          <w:rFonts w:ascii="Times New Roman" w:hAnsi="Times New Roman" w:cs="Times New Roman"/>
-        </w:rPr>
-        <w:t xml:space="preserve"> F, </w:t>
-      </w:r>
-      <w:proofErr w:type="spellStart"/>
-      <w:r>
-        <w:rPr>
-          <w:rFonts w:ascii="Times New Roman" w:hAnsi="Times New Roman" w:cs="Times New Roman"/>
-        </w:rPr>
-        <w:t>Dahdah</w:t>
-      </w:r>
-      <w:proofErr w:type="spellEnd"/>
-      <w:r>
-        <w:rPr>
-          <w:rFonts w:ascii="Times New Roman" w:hAnsi="Times New Roman" w:cs="Times New Roman"/>
-        </w:rPr>
-        <w:t xml:space="preserve"> N. New equations and a critical appraisal of coronary artery Z scores in healthy children. </w:t>
-      </w:r>
-      <w:r>
-        <w:rPr>
-          <w:rFonts w:ascii="Times New Roman" w:hAnsi="Times New Roman" w:cs="Times New Roman"/>
-          <w:i/>
-        </w:rPr>
-        <w:t xml:space="preserve">J Am </w:t>
-      </w:r>
-      <w:proofErr w:type="spellStart"/>
-      <w:r>
-        <w:rPr>
-          <w:rFonts w:ascii="Times New Roman" w:hAnsi="Times New Roman" w:cs="Times New Roman"/>
-          <w:i/>
-        </w:rPr>
-        <w:t>Soc</w:t>
-      </w:r>
-      <w:proofErr w:type="spellEnd"/>
-      <w:r>
-        <w:rPr>
-          <w:rFonts w:ascii="Times New Roman" w:hAnsi="Times New Roman" w:cs="Times New Roman"/>
-          <w:i/>
-        </w:rPr>
-        <w:t xml:space="preserve"> Echocardiography</w:t>
+        <w:t>J Am Soc Echocardiography</w:t>
       </w:r>
       <w:r>
         <w:rPr>
@@ -6962,21 +6514,7 @@
         <w:rPr>
           <w:rFonts w:ascii="Times New Roman" w:hAnsi="Times New Roman" w:cs="Times New Roman"/>
         </w:rPr>
-        <w:t xml:space="preserve">[16] H. Si. </w:t>
-      </w:r>
-      <w:proofErr w:type="spellStart"/>
-      <w:r>
-        <w:rPr>
-          <w:rFonts w:ascii="Times New Roman" w:hAnsi="Times New Roman" w:cs="Times New Roman"/>
-        </w:rPr>
-        <w:t>TetGen</w:t>
-      </w:r>
-      <w:proofErr w:type="spellEnd"/>
-      <w:r>
-        <w:rPr>
-          <w:rFonts w:ascii="Times New Roman" w:hAnsi="Times New Roman" w:cs="Times New Roman"/>
-        </w:rPr>
-        <w:t>, a Delaunay-Based Quality Tetrahedral Mesh Generator. ACM Trans. On Math. Software. 2015;41(11).</w:t>
+        <w:t>[16] H. Si. TetGen, a Delaunay-Based Quality Tetrahedral Mesh Generator. ACM Trans. On Math. Software. 2015;41(11).</w:t>
       </w:r>
     </w:p>
     <w:p>
@@ -7000,21 +6538,7 @@
         <w:rPr>
           <w:rFonts w:ascii="Times New Roman" w:hAnsi="Times New Roman" w:cs="Times New Roman"/>
         </w:rPr>
-        <w:t xml:space="preserve">[17] </w:t>
-      </w:r>
-      <w:proofErr w:type="spellStart"/>
-      <w:r>
-        <w:rPr>
-          <w:rFonts w:ascii="Times New Roman" w:hAnsi="Times New Roman" w:cs="Times New Roman"/>
-        </w:rPr>
-        <w:t>Esmaily</w:t>
-      </w:r>
-      <w:proofErr w:type="spellEnd"/>
-      <w:r>
-        <w:rPr>
-          <w:rFonts w:ascii="Times New Roman" w:hAnsi="Times New Roman" w:cs="Times New Roman"/>
-        </w:rPr>
-        <w:t xml:space="preserve"> Moghadam M, Hsia T-Y, Marsden AL. A non-discrete method for computation of residence time in fluid mechanics simulations. </w:t>
+        <w:t xml:space="preserve">[17] Esmaily Moghadam M, Hsia T-Y, Marsden AL. A non-discrete method for computation of residence time in fluid mechanics simulations. </w:t>
       </w:r>
       <w:r>
         <w:rPr>
@@ -7051,49 +6575,7 @@
         <w:rPr>
           <w:rFonts w:ascii="Times New Roman" w:hAnsi="Times New Roman" w:cs="Times New Roman"/>
         </w:rPr>
-        <w:t xml:space="preserve">[18] </w:t>
-      </w:r>
-      <w:proofErr w:type="spellStart"/>
-      <w:r>
-        <w:rPr>
-          <w:rFonts w:ascii="Times New Roman" w:hAnsi="Times New Roman" w:cs="Times New Roman"/>
-        </w:rPr>
-        <w:t>Ngoepe</w:t>
-      </w:r>
-      <w:proofErr w:type="spellEnd"/>
-      <w:r>
-        <w:rPr>
-          <w:rFonts w:ascii="Times New Roman" w:hAnsi="Times New Roman" w:cs="Times New Roman"/>
-        </w:rPr>
-        <w:t xml:space="preserve"> MN, </w:t>
-      </w:r>
-      <w:proofErr w:type="spellStart"/>
-      <w:r>
-        <w:rPr>
-          <w:rFonts w:ascii="Times New Roman" w:hAnsi="Times New Roman" w:cs="Times New Roman"/>
-        </w:rPr>
-        <w:t>Frangi</w:t>
-      </w:r>
-      <w:proofErr w:type="spellEnd"/>
-      <w:r>
-        <w:rPr>
-          <w:rFonts w:ascii="Times New Roman" w:hAnsi="Times New Roman" w:cs="Times New Roman"/>
-        </w:rPr>
-        <w:t xml:space="preserve"> AF, Byrne JV, </w:t>
-      </w:r>
-      <w:proofErr w:type="spellStart"/>
-      <w:r>
-        <w:rPr>
-          <w:rFonts w:ascii="Times New Roman" w:hAnsi="Times New Roman" w:cs="Times New Roman"/>
-        </w:rPr>
-        <w:t>Ventikos</w:t>
-      </w:r>
-      <w:proofErr w:type="spellEnd"/>
-      <w:r>
-        <w:rPr>
-          <w:rFonts w:ascii="Times New Roman" w:hAnsi="Times New Roman" w:cs="Times New Roman"/>
-        </w:rPr>
-        <w:t xml:space="preserve"> Y. Thrombosis in Cerebral Aneurysms and the Computational Modeling Thereof: A Review. Front Physiol. 2018;9:306. Published 2018 Apr 4. doi:10.3389/fphys.2018.00306</w:t>
+        <w:t>[18] Ngoepe MN, Frangi AF, Byrne JV, Ventikos Y. Thrombosis in Cerebral Aneurysms and the Computational Modeling Thereof: A Review. Front Physiol. 2018;9:306. Published 2018 Apr 4. doi:10.3389/fphys.2018.00306</w:t>
       </w:r>
     </w:p>
     <w:p>
@@ -8174,7 +7656,6 @@
   <w:style w:type="character" w:default="1" w:styleId="DefaultParagraphFont">
     <w:name w:val="Default Paragraph Font"/>
     <w:uiPriority w:val="1"/>
-    <w:semiHidden/>
     <w:unhideWhenUsed/>
   </w:style>
   <w:style w:type="table" w:default="1" w:styleId="TableNormal">
@@ -9042,7 +8523,7 @@
 </file>
 
 <file path=customXml/itemProps1.xml><?xml version="1.0" encoding="utf-8"?>
-<ds:datastoreItem xmlns:ds="http://schemas.openxmlformats.org/officeDocument/2006/customXml" ds:itemID="{CF97545B-86F2-D349-8714-49312C6C4FDF}">
+<ds:datastoreItem xmlns:ds="http://schemas.openxmlformats.org/officeDocument/2006/customXml" ds:itemID="{8F65CF74-5BEB-1D45-9BE8-B596832BE4BA}">
   <ds:schemaRefs>
     <ds:schemaRef ds:uri="http://schemas.openxmlformats.org/officeDocument/2006/bibliography"/>
   </ds:schemaRefs>

</xml_diff>